<commit_message>
Retrying docs from 6/1
</commit_message>
<xml_diff>
--- a/Project Plan.docx
+++ b/Project Plan.docx
@@ -213,7 +213,37 @@
         <w:rPr>
           <w:rFonts w:ascii="Times New Roman" w:hAnsi="Times New Roman" w:cs="Times New Roman"/>
         </w:rPr>
-        <w:t>Cobra Bank App…</w:t>
+        <w:t>Cobra Bank App</w:t>
+      </w:r>
+      <w:r>
+        <w:rPr>
+          <w:rFonts w:ascii="Times New Roman" w:hAnsi="Times New Roman" w:cs="Times New Roman"/>
+        </w:rPr>
+        <w:t xml:space="preserve"> is a </w:t>
+      </w:r>
+      <w:r>
+        <w:rPr>
+          <w:rFonts w:ascii="Times New Roman" w:hAnsi="Times New Roman" w:cs="Times New Roman"/>
+        </w:rPr>
+        <w:t>simple web application that allows users to</w:t>
+      </w:r>
+      <w:r>
+        <w:rPr>
+          <w:rFonts w:ascii="Times New Roman" w:hAnsi="Times New Roman" w:cs="Times New Roman"/>
+        </w:rPr>
+        <w:t xml:space="preserve"> </w:t>
+      </w:r>
+      <w:r>
+        <w:rPr>
+          <w:rFonts w:ascii="Times New Roman" w:hAnsi="Times New Roman" w:cs="Times New Roman"/>
+        </w:rPr>
+        <w:t>view their accounts, transfer, deposit and withdraw money from their account.</w:t>
+      </w:r>
+      <w:r>
+        <w:rPr>
+          <w:rFonts w:ascii="Times New Roman" w:hAnsi="Times New Roman" w:cs="Times New Roman"/>
+        </w:rPr>
+        <w:t xml:space="preserve"> Project requirements are defined in the project requirements document. </w:t>
       </w:r>
     </w:p>
     <w:p>
@@ -250,8 +280,16 @@
         <w:rPr>
           <w:rFonts w:ascii="Times New Roman" w:hAnsi="Times New Roman" w:cs="Times New Roman"/>
         </w:rPr>
-        <w:t>Hardware, OS, application software (with version) needed to develop and run project</w:t>
-      </w:r>
+        <w:t xml:space="preserve">Hardware, OS, application software (with version) needed to develop and run </w:t>
+      </w:r>
+      <w:proofErr w:type="gramStart"/>
+      <w:r>
+        <w:rPr>
+          <w:rFonts w:ascii="Times New Roman" w:hAnsi="Times New Roman" w:cs="Times New Roman"/>
+        </w:rPr>
+        <w:t>project</w:t>
+      </w:r>
+      <w:proofErr w:type="gramEnd"/>
     </w:p>
     <w:p>
       <w:pPr>
@@ -286,19 +324,13 @@
         <w:rPr>
           <w:rFonts w:ascii="Times New Roman" w:hAnsi="Times New Roman" w:cs="Times New Roman"/>
         </w:rPr>
-        <w:t>Sean (</w:t>
-      </w:r>
-      <w:r>
-        <w:rPr>
-          <w:rFonts w:ascii="Times New Roman" w:hAnsi="Times New Roman" w:cs="Times New Roman"/>
-        </w:rPr>
         <w:t>D</w:t>
       </w:r>
       <w:r>
         <w:rPr>
           <w:rFonts w:ascii="Times New Roman" w:hAnsi="Times New Roman" w:cs="Times New Roman"/>
         </w:rPr>
-        <w:t>evelopment)</w:t>
+        <w:t>evelopment</w:t>
       </w:r>
     </w:p>
     <w:p>
@@ -316,7 +348,43 @@
         <w:rPr>
           <w:rFonts w:ascii="Times New Roman" w:hAnsi="Times New Roman" w:cs="Times New Roman"/>
         </w:rPr>
-        <w:t>Windows PC (Six core processor, 16 GB RAM)</w:t>
+        <w:t>Windows PC (</w:t>
+      </w:r>
+      <w:r>
+        <w:rPr>
+          <w:rFonts w:ascii="Times New Roman" w:hAnsi="Times New Roman" w:cs="Times New Roman"/>
+        </w:rPr>
+        <w:t xml:space="preserve">AMD </w:t>
+      </w:r>
+      <w:r>
+        <w:rPr>
+          <w:rFonts w:ascii="Times New Roman" w:hAnsi="Times New Roman" w:cs="Times New Roman"/>
+        </w:rPr>
+        <w:t>Six core processor</w:t>
+      </w:r>
+      <w:r>
+        <w:rPr>
+          <w:rFonts w:ascii="Times New Roman" w:hAnsi="Times New Roman" w:cs="Times New Roman"/>
+        </w:rPr>
+        <w:t xml:space="preserve"> 3.6GHz</w:t>
+      </w:r>
+      <w:r>
+        <w:rPr>
+          <w:rFonts w:ascii="Times New Roman" w:hAnsi="Times New Roman" w:cs="Times New Roman"/>
+        </w:rPr>
+        <w:t>, 16 GB RAM</w:t>
+      </w:r>
+      <w:r>
+        <w:rPr>
+          <w:rFonts w:ascii="Times New Roman" w:hAnsi="Times New Roman" w:cs="Times New Roman"/>
+        </w:rPr>
+        <w:t>, 500GB SSD</w:t>
+      </w:r>
+      <w:r>
+        <w:rPr>
+          <w:rFonts w:ascii="Times New Roman" w:hAnsi="Times New Roman" w:cs="Times New Roman"/>
+        </w:rPr>
+        <w:t>)</w:t>
       </w:r>
     </w:p>
     <w:p>
@@ -352,19 +420,13 @@
         <w:rPr>
           <w:rFonts w:ascii="Times New Roman" w:hAnsi="Times New Roman" w:cs="Times New Roman"/>
         </w:rPr>
-        <w:t>Sean (</w:t>
-      </w:r>
-      <w:r>
-        <w:rPr>
-          <w:rFonts w:ascii="Times New Roman" w:hAnsi="Times New Roman" w:cs="Times New Roman"/>
-        </w:rPr>
         <w:t>D</w:t>
       </w:r>
       <w:r>
         <w:rPr>
           <w:rFonts w:ascii="Times New Roman" w:hAnsi="Times New Roman" w:cs="Times New Roman"/>
         </w:rPr>
-        <w:t>evelopment)</w:t>
+        <w:t>evelopment</w:t>
       </w:r>
     </w:p>
     <w:p>
@@ -438,11 +500,19 @@
           <w:rFonts w:ascii="Times New Roman" w:hAnsi="Times New Roman" w:cs="Times New Roman"/>
         </w:rPr>
       </w:pPr>
-      <w:r>
-        <w:rPr>
-          <w:rFonts w:ascii="Times New Roman" w:hAnsi="Times New Roman" w:cs="Times New Roman"/>
-        </w:rPr>
-        <w:t>Pycharm 2020.3.2</w:t>
+      <w:proofErr w:type="spellStart"/>
+      <w:r>
+        <w:rPr>
+          <w:rFonts w:ascii="Times New Roman" w:hAnsi="Times New Roman" w:cs="Times New Roman"/>
+        </w:rPr>
+        <w:t>Pycharm</w:t>
+      </w:r>
+      <w:proofErr w:type="spellEnd"/>
+      <w:r>
+        <w:rPr>
+          <w:rFonts w:ascii="Times New Roman" w:hAnsi="Times New Roman" w:cs="Times New Roman"/>
+        </w:rPr>
+        <w:t xml:space="preserve"> 2020.3.2</w:t>
       </w:r>
     </w:p>
     <w:p>
@@ -456,12 +526,115 @@
           <w:rFonts w:ascii="Times New Roman" w:hAnsi="Times New Roman" w:cs="Times New Roman"/>
         </w:rPr>
       </w:pPr>
-      <w:r>
-        <w:rPr>
-          <w:rFonts w:ascii="Times New Roman" w:hAnsi="Times New Roman" w:cs="Times New Roman"/>
-        </w:rPr>
-        <w:t>Git for Windows 2.24.1.windows.2</w:t>
-      </w:r>
+      <w:proofErr w:type="spellStart"/>
+      <w:r>
+        <w:rPr>
+          <w:rFonts w:ascii="Times New Roman" w:hAnsi="Times New Roman" w:cs="Times New Roman"/>
+        </w:rPr>
+        <w:t>Netbeans</w:t>
+      </w:r>
+      <w:proofErr w:type="spellEnd"/>
+      <w:r>
+        <w:rPr>
+          <w:rFonts w:ascii="Times New Roman" w:hAnsi="Times New Roman" w:cs="Times New Roman"/>
+        </w:rPr>
+        <w:t xml:space="preserve"> 12.3</w:t>
+      </w:r>
+    </w:p>
+    <w:p>
+      <w:pPr>
+        <w:pStyle w:val="ListParagraph"/>
+        <w:numPr>
+          <w:ilvl w:val="3"/>
+          <w:numId w:val="1"/>
+        </w:numPr>
+        <w:rPr>
+          <w:rFonts w:ascii="Times New Roman" w:hAnsi="Times New Roman" w:cs="Times New Roman"/>
+        </w:rPr>
+      </w:pPr>
+      <w:r>
+        <w:rPr>
+          <w:rFonts w:ascii="Times New Roman" w:hAnsi="Times New Roman" w:cs="Times New Roman"/>
+        </w:rPr>
+        <w:t>Git for Windows 2.24.</w:t>
+      </w:r>
+      <w:proofErr w:type="gramStart"/>
+      <w:r>
+        <w:rPr>
+          <w:rFonts w:ascii="Times New Roman" w:hAnsi="Times New Roman" w:cs="Times New Roman"/>
+        </w:rPr>
+        <w:t>1.windows</w:t>
+      </w:r>
+      <w:proofErr w:type="gramEnd"/>
+      <w:r>
+        <w:rPr>
+          <w:rFonts w:ascii="Times New Roman" w:hAnsi="Times New Roman" w:cs="Times New Roman"/>
+        </w:rPr>
+        <w:t>.2</w:t>
+      </w:r>
+    </w:p>
+    <w:p>
+      <w:pPr>
+        <w:pStyle w:val="ListParagraph"/>
+        <w:numPr>
+          <w:ilvl w:val="2"/>
+          <w:numId w:val="1"/>
+        </w:numPr>
+        <w:rPr>
+          <w:rFonts w:ascii="Times New Roman" w:hAnsi="Times New Roman" w:cs="Times New Roman"/>
+        </w:rPr>
+      </w:pPr>
+      <w:r>
+        <w:rPr>
+          <w:rFonts w:ascii="Times New Roman" w:hAnsi="Times New Roman" w:cs="Times New Roman"/>
+        </w:rPr>
+        <w:t xml:space="preserve">Editor </w:t>
+      </w:r>
+    </w:p>
+    <w:p>
+      <w:pPr>
+        <w:pStyle w:val="ListParagraph"/>
+        <w:numPr>
+          <w:ilvl w:val="3"/>
+          <w:numId w:val="1"/>
+        </w:numPr>
+        <w:rPr>
+          <w:rFonts w:ascii="Times New Roman" w:hAnsi="Times New Roman" w:cs="Times New Roman"/>
+        </w:rPr>
+      </w:pPr>
+      <w:r>
+        <w:rPr>
+          <w:rFonts w:ascii="Times New Roman" w:hAnsi="Times New Roman" w:cs="Times New Roman"/>
+        </w:rPr>
+        <w:t>VIM 7.6</w:t>
+      </w:r>
+    </w:p>
+    <w:p>
+      <w:pPr>
+        <w:pStyle w:val="ListParagraph"/>
+        <w:numPr>
+          <w:ilvl w:val="3"/>
+          <w:numId w:val="1"/>
+        </w:numPr>
+        <w:rPr>
+          <w:rFonts w:ascii="Times New Roman" w:hAnsi="Times New Roman" w:cs="Times New Roman"/>
+        </w:rPr>
+      </w:pPr>
+      <w:r>
+        <w:rPr>
+          <w:rFonts w:ascii="Times New Roman" w:hAnsi="Times New Roman" w:cs="Times New Roman"/>
+        </w:rPr>
+        <w:t>Sublime Text Editor 3</w:t>
+      </w:r>
+    </w:p>
+    <w:p>
+      <w:pPr>
+        <w:pStyle w:val="ListParagraph"/>
+        <w:ind w:left="2880"/>
+        <w:rPr>
+          <w:rFonts w:ascii="Times New Roman" w:hAnsi="Times New Roman" w:cs="Times New Roman"/>
+        </w:rPr>
+      </w:pPr>
     </w:p>
     <w:p>
       <w:pPr>
@@ -528,11 +701,19 @@
           <w:rFonts w:ascii="Times New Roman" w:hAnsi="Times New Roman" w:cs="Times New Roman"/>
         </w:rPr>
       </w:pPr>
-      <w:r>
-        <w:rPr>
-          <w:rFonts w:ascii="Times New Roman" w:hAnsi="Times New Roman" w:cs="Times New Roman"/>
-        </w:rPr>
-        <w:t>Werkzeug 2.0.1</w:t>
+      <w:proofErr w:type="spellStart"/>
+      <w:r>
+        <w:rPr>
+          <w:rFonts w:ascii="Times New Roman" w:hAnsi="Times New Roman" w:cs="Times New Roman"/>
+        </w:rPr>
+        <w:t>Werkzeug</w:t>
+      </w:r>
+      <w:proofErr w:type="spellEnd"/>
+      <w:r>
+        <w:rPr>
+          <w:rFonts w:ascii="Times New Roman" w:hAnsi="Times New Roman" w:cs="Times New Roman"/>
+        </w:rPr>
+        <w:t xml:space="preserve"> 2.0.1</w:t>
       </w:r>
     </w:p>
     <w:p>
@@ -564,19 +745,155 @@
           <w:rFonts w:ascii="Times New Roman" w:hAnsi="Times New Roman" w:cs="Times New Roman"/>
         </w:rPr>
       </w:pPr>
-      <w:r>
-        <w:rPr>
-          <w:rFonts w:ascii="Times New Roman" w:hAnsi="Times New Roman" w:cs="Times New Roman"/>
-        </w:rPr>
-        <w:t>itsdangerous 2.0.1</w:t>
-      </w:r>
-    </w:p>
-    <w:p>
-      <w:pPr>
-        <w:rPr>
-          <w:rFonts w:ascii="Times New Roman" w:hAnsi="Times New Roman" w:cs="Times New Roman"/>
-        </w:rPr>
-      </w:pPr>
+      <w:proofErr w:type="spellStart"/>
+      <w:r>
+        <w:rPr>
+          <w:rFonts w:ascii="Times New Roman" w:hAnsi="Times New Roman" w:cs="Times New Roman"/>
+        </w:rPr>
+        <w:t>itsdangerous</w:t>
+      </w:r>
+      <w:proofErr w:type="spellEnd"/>
+      <w:r>
+        <w:rPr>
+          <w:rFonts w:ascii="Times New Roman" w:hAnsi="Times New Roman" w:cs="Times New Roman"/>
+        </w:rPr>
+        <w:t xml:space="preserve"> 2.0.1</w:t>
+      </w:r>
+    </w:p>
+    <w:p>
+      <w:pPr>
+        <w:rPr>
+          <w:rFonts w:ascii="Times New Roman" w:hAnsi="Times New Roman" w:cs="Times New Roman"/>
+        </w:rPr>
+      </w:pPr>
+      <w:r>
+        <w:rPr>
+          <w:rFonts w:ascii="Times New Roman" w:hAnsi="Times New Roman" w:cs="Times New Roman"/>
+        </w:rPr>
+        <w:t xml:space="preserve">Production Deployment </w:t>
+      </w:r>
+    </w:p>
+    <w:p>
+      <w:pPr>
+        <w:pStyle w:val="ListParagraph"/>
+        <w:numPr>
+          <w:ilvl w:val="0"/>
+          <w:numId w:val="2"/>
+        </w:numPr>
+        <w:rPr>
+          <w:rFonts w:ascii="Times New Roman" w:hAnsi="Times New Roman" w:cs="Times New Roman"/>
+        </w:rPr>
+      </w:pPr>
+      <w:r>
+        <w:rPr>
+          <w:rFonts w:ascii="Times New Roman" w:hAnsi="Times New Roman" w:cs="Times New Roman"/>
+        </w:rPr>
+        <w:t>Hardware</w:t>
+      </w:r>
+    </w:p>
+    <w:p>
+      <w:pPr>
+        <w:pStyle w:val="ListParagraph"/>
+        <w:numPr>
+          <w:ilvl w:val="1"/>
+          <w:numId w:val="2"/>
+        </w:numPr>
+        <w:rPr>
+          <w:rFonts w:ascii="Times New Roman" w:hAnsi="Times New Roman" w:cs="Times New Roman"/>
+        </w:rPr>
+      </w:pPr>
+      <w:r>
+        <w:rPr>
+          <w:rFonts w:ascii="Times New Roman" w:hAnsi="Times New Roman" w:cs="Times New Roman"/>
+        </w:rPr>
+        <w:t>Linux 1 GB RAM, 1 vCPU, 40 GB SSD</w:t>
+      </w:r>
+    </w:p>
+    <w:p>
+      <w:pPr>
+        <w:pStyle w:val="ListParagraph"/>
+        <w:numPr>
+          <w:ilvl w:val="2"/>
+          <w:numId w:val="2"/>
+        </w:numPr>
+        <w:rPr>
+          <w:rFonts w:ascii="Times New Roman" w:hAnsi="Times New Roman" w:cs="Times New Roman"/>
+        </w:rPr>
+      </w:pPr>
+      <w:r>
+        <w:rPr>
+          <w:rFonts w:ascii="Times New Roman" w:hAnsi="Times New Roman" w:cs="Times New Roman"/>
+        </w:rPr>
+        <w:t xml:space="preserve">Hosted AWS </w:t>
+      </w:r>
+      <w:proofErr w:type="spellStart"/>
+      <w:r>
+        <w:rPr>
+          <w:rFonts w:ascii="Times New Roman" w:hAnsi="Times New Roman" w:cs="Times New Roman"/>
+        </w:rPr>
+        <w:t>Lig</w:t>
+      </w:r>
+      <w:r>
+        <w:rPr>
+          <w:rFonts w:ascii="Times New Roman" w:hAnsi="Times New Roman" w:cs="Times New Roman"/>
+        </w:rPr>
+        <w:t>ht</w:t>
+      </w:r>
+      <w:r>
+        <w:rPr>
+          <w:rFonts w:ascii="Times New Roman" w:hAnsi="Times New Roman" w:cs="Times New Roman"/>
+        </w:rPr>
+        <w:t>sail</w:t>
+      </w:r>
+      <w:proofErr w:type="spellEnd"/>
+      <w:r>
+        <w:rPr>
+          <w:rFonts w:ascii="Times New Roman" w:hAnsi="Times New Roman" w:cs="Times New Roman"/>
+        </w:rPr>
+        <w:t xml:space="preserve"> - Frontend</w:t>
+      </w:r>
+    </w:p>
+    <w:p>
+      <w:pPr>
+        <w:pStyle w:val="ListParagraph"/>
+        <w:numPr>
+          <w:ilvl w:val="1"/>
+          <w:numId w:val="2"/>
+        </w:numPr>
+        <w:rPr>
+          <w:rFonts w:ascii="Times New Roman" w:hAnsi="Times New Roman" w:cs="Times New Roman"/>
+        </w:rPr>
+      </w:pPr>
+      <w:r>
+        <w:rPr>
+          <w:rFonts w:ascii="Times New Roman" w:hAnsi="Times New Roman" w:cs="Times New Roman"/>
+        </w:rPr>
+        <w:t>MongoDB  512GB Cluster</w:t>
+      </w:r>
+    </w:p>
+    <w:p>
+      <w:pPr>
+        <w:pStyle w:val="ListParagraph"/>
+        <w:numPr>
+          <w:ilvl w:val="2"/>
+          <w:numId w:val="2"/>
+        </w:numPr>
+        <w:rPr>
+          <w:rFonts w:ascii="Times New Roman" w:hAnsi="Times New Roman" w:cs="Times New Roman"/>
+        </w:rPr>
+      </w:pPr>
+      <w:r>
+        <w:rPr>
+          <w:rFonts w:ascii="Times New Roman" w:hAnsi="Times New Roman" w:cs="Times New Roman"/>
+        </w:rPr>
+        <w:t>Hosted MongoDB Atlas</w:t>
+      </w:r>
+      <w:r>
+        <w:rPr>
+          <w:rFonts w:ascii="Times New Roman" w:hAnsi="Times New Roman" w:cs="Times New Roman"/>
+        </w:rPr>
+        <w:t xml:space="preserve"> - Backend </w:t>
+      </w:r>
     </w:p>
     <w:p>
       <w:pPr>
@@ -667,6 +984,7 @@
                 <w:b/>
                 <w:bCs/>
               </w:rPr>
+              <w:lastRenderedPageBreak/>
               <w:t>Task</w:t>
             </w:r>
           </w:p>
@@ -782,6 +1100,60 @@
               <w:t>Project Requirements</w:t>
             </w:r>
           </w:p>
+          <w:p>
+            <w:pPr>
+              <w:pStyle w:val="ListParagraph"/>
+              <w:numPr>
+                <w:ilvl w:val="0"/>
+                <w:numId w:val="5"/>
+              </w:numPr>
+              <w:rPr>
+                <w:rFonts w:ascii="Times New Roman" w:hAnsi="Times New Roman" w:cs="Times New Roman"/>
+              </w:rPr>
+            </w:pPr>
+            <w:r>
+              <w:rPr>
+                <w:rFonts w:ascii="Times New Roman" w:hAnsi="Times New Roman" w:cs="Times New Roman"/>
+              </w:rPr>
+              <w:t>Analysis</w:t>
+            </w:r>
+          </w:p>
+          <w:p>
+            <w:pPr>
+              <w:pStyle w:val="ListParagraph"/>
+              <w:numPr>
+                <w:ilvl w:val="0"/>
+                <w:numId w:val="5"/>
+              </w:numPr>
+              <w:rPr>
+                <w:rFonts w:ascii="Times New Roman" w:hAnsi="Times New Roman" w:cs="Times New Roman"/>
+              </w:rPr>
+            </w:pPr>
+            <w:r>
+              <w:rPr>
+                <w:rFonts w:ascii="Times New Roman" w:hAnsi="Times New Roman" w:cs="Times New Roman"/>
+              </w:rPr>
+              <w:t>Writing</w:t>
+            </w:r>
+          </w:p>
+          <w:p>
+            <w:pPr>
+              <w:pStyle w:val="ListParagraph"/>
+              <w:numPr>
+                <w:ilvl w:val="0"/>
+                <w:numId w:val="5"/>
+              </w:numPr>
+              <w:rPr>
+                <w:rFonts w:ascii="Times New Roman" w:hAnsi="Times New Roman" w:cs="Times New Roman"/>
+              </w:rPr>
+            </w:pPr>
+            <w:r>
+              <w:rPr>
+                <w:rFonts w:ascii="Times New Roman" w:hAnsi="Times New Roman" w:cs="Times New Roman"/>
+              </w:rPr>
+              <w:t>Review and revision</w:t>
+            </w:r>
+          </w:p>
         </w:tc>
         <w:tc>
           <w:tcPr>
@@ -797,7 +1169,46 @@
               <w:rPr>
                 <w:rFonts w:ascii="Times New Roman" w:hAnsi="Times New Roman" w:cs="Times New Roman"/>
               </w:rPr>
-              <w:t>4</w:t>
+              <w:t>5</w:t>
+            </w:r>
+          </w:p>
+          <w:p>
+            <w:pPr>
+              <w:rPr>
+                <w:rFonts w:ascii="Times New Roman" w:hAnsi="Times New Roman" w:cs="Times New Roman"/>
+              </w:rPr>
+            </w:pPr>
+            <w:r>
+              <w:rPr>
+                <w:rFonts w:ascii="Times New Roman" w:hAnsi="Times New Roman" w:cs="Times New Roman"/>
+              </w:rPr>
+              <w:t>1</w:t>
+            </w:r>
+          </w:p>
+          <w:p>
+            <w:pPr>
+              <w:rPr>
+                <w:rFonts w:ascii="Times New Roman" w:hAnsi="Times New Roman" w:cs="Times New Roman"/>
+              </w:rPr>
+            </w:pPr>
+            <w:r>
+              <w:rPr>
+                <w:rFonts w:ascii="Times New Roman" w:hAnsi="Times New Roman" w:cs="Times New Roman"/>
+              </w:rPr>
+              <w:t>3</w:t>
+            </w:r>
+          </w:p>
+          <w:p>
+            <w:pPr>
+              <w:rPr>
+                <w:rFonts w:ascii="Times New Roman" w:hAnsi="Times New Roman" w:cs="Times New Roman"/>
+              </w:rPr>
+            </w:pPr>
+            <w:r>
+              <w:rPr>
+                <w:rFonts w:ascii="Times New Roman" w:hAnsi="Times New Roman" w:cs="Times New Roman"/>
+              </w:rPr>
+              <w:t>1</w:t>
             </w:r>
           </w:p>
         </w:tc>
@@ -818,11 +1229,89 @@
               <w:t>5/28</w:t>
             </w:r>
           </w:p>
+          <w:p>
+            <w:pPr>
+              <w:rPr>
+                <w:rFonts w:ascii="Times New Roman" w:hAnsi="Times New Roman" w:cs="Times New Roman"/>
+              </w:rPr>
+            </w:pPr>
+            <w:r>
+              <w:rPr>
+                <w:rFonts w:ascii="Times New Roman" w:hAnsi="Times New Roman" w:cs="Times New Roman"/>
+              </w:rPr>
+              <w:t>5/28</w:t>
+            </w:r>
+          </w:p>
+          <w:p>
+            <w:pPr>
+              <w:rPr>
+                <w:rFonts w:ascii="Times New Roman" w:hAnsi="Times New Roman" w:cs="Times New Roman"/>
+              </w:rPr>
+            </w:pPr>
+            <w:r>
+              <w:rPr>
+                <w:rFonts w:ascii="Times New Roman" w:hAnsi="Times New Roman" w:cs="Times New Roman"/>
+              </w:rPr>
+              <w:t>5/29</w:t>
+            </w:r>
+          </w:p>
+          <w:p>
+            <w:pPr>
+              <w:rPr>
+                <w:rFonts w:ascii="Times New Roman" w:hAnsi="Times New Roman" w:cs="Times New Roman"/>
+              </w:rPr>
+            </w:pPr>
+            <w:r>
+              <w:rPr>
+                <w:rFonts w:ascii="Times New Roman" w:hAnsi="Times New Roman" w:cs="Times New Roman"/>
+              </w:rPr>
+              <w:t>6/1</w:t>
+            </w:r>
+          </w:p>
         </w:tc>
         <w:tc>
           <w:tcPr>
             <w:tcW w:w="1350" w:type="dxa"/>
           </w:tcPr>
+          <w:p>
+            <w:pPr>
+              <w:rPr>
+                <w:rFonts w:ascii="Times New Roman" w:hAnsi="Times New Roman" w:cs="Times New Roman"/>
+              </w:rPr>
+            </w:pPr>
+            <w:r>
+              <w:rPr>
+                <w:rFonts w:ascii="Times New Roman" w:hAnsi="Times New Roman" w:cs="Times New Roman"/>
+              </w:rPr>
+              <w:t>6/1</w:t>
+            </w:r>
+          </w:p>
+          <w:p>
+            <w:pPr>
+              <w:rPr>
+                <w:rFonts w:ascii="Times New Roman" w:hAnsi="Times New Roman" w:cs="Times New Roman"/>
+              </w:rPr>
+            </w:pPr>
+            <w:r>
+              <w:rPr>
+                <w:rFonts w:ascii="Times New Roman" w:hAnsi="Times New Roman" w:cs="Times New Roman"/>
+              </w:rPr>
+              <w:t>5/28</w:t>
+            </w:r>
+          </w:p>
+          <w:p>
+            <w:pPr>
+              <w:rPr>
+                <w:rFonts w:ascii="Times New Roman" w:hAnsi="Times New Roman" w:cs="Times New Roman"/>
+              </w:rPr>
+            </w:pPr>
+            <w:r>
+              <w:rPr>
+                <w:rFonts w:ascii="Times New Roman" w:hAnsi="Times New Roman" w:cs="Times New Roman"/>
+              </w:rPr>
+              <w:t>5/31</w:t>
+            </w:r>
+          </w:p>
           <w:p>
             <w:pPr>
               <w:rPr>
@@ -874,6 +1363,68 @@
               <w:t>Project Analysis</w:t>
             </w:r>
           </w:p>
+          <w:p>
+            <w:pPr>
+              <w:pStyle w:val="ListParagraph"/>
+              <w:numPr>
+                <w:ilvl w:val="0"/>
+                <w:numId w:val="6"/>
+              </w:numPr>
+              <w:rPr>
+                <w:rFonts w:ascii="Times New Roman" w:hAnsi="Times New Roman" w:cs="Times New Roman"/>
+              </w:rPr>
+            </w:pPr>
+            <w:r>
+              <w:rPr>
+                <w:rFonts w:ascii="Times New Roman" w:hAnsi="Times New Roman" w:cs="Times New Roman"/>
+              </w:rPr>
+              <w:t>Analysis</w:t>
+            </w:r>
+          </w:p>
+          <w:p>
+            <w:pPr>
+              <w:pStyle w:val="ListParagraph"/>
+              <w:numPr>
+                <w:ilvl w:val="0"/>
+                <w:numId w:val="6"/>
+              </w:numPr>
+              <w:rPr>
+                <w:rFonts w:ascii="Times New Roman" w:hAnsi="Times New Roman" w:cs="Times New Roman"/>
+              </w:rPr>
+            </w:pPr>
+            <w:r>
+              <w:rPr>
+                <w:rFonts w:ascii="Times New Roman" w:hAnsi="Times New Roman" w:cs="Times New Roman"/>
+              </w:rPr>
+              <w:t>Self-review and writing</w:t>
+            </w:r>
+          </w:p>
+          <w:p>
+            <w:pPr>
+              <w:pStyle w:val="ListParagraph"/>
+              <w:numPr>
+                <w:ilvl w:val="0"/>
+                <w:numId w:val="6"/>
+              </w:numPr>
+              <w:rPr>
+                <w:rFonts w:ascii="Times New Roman" w:hAnsi="Times New Roman" w:cs="Times New Roman"/>
+              </w:rPr>
+            </w:pPr>
+            <w:r>
+              <w:rPr>
+                <w:rFonts w:ascii="Times New Roman" w:hAnsi="Times New Roman" w:cs="Times New Roman"/>
+              </w:rPr>
+              <w:t>Review and revision</w:t>
+            </w:r>
+          </w:p>
+          <w:p>
+            <w:pPr>
+              <w:pStyle w:val="ListParagraph"/>
+              <w:rPr>
+                <w:rFonts w:ascii="Times New Roman" w:hAnsi="Times New Roman" w:cs="Times New Roman"/>
+              </w:rPr>
+            </w:pPr>
+          </w:p>
         </w:tc>
         <w:tc>
           <w:tcPr>
@@ -892,6 +1443,45 @@
               <w:t>7</w:t>
             </w:r>
           </w:p>
+          <w:p>
+            <w:pPr>
+              <w:rPr>
+                <w:rFonts w:ascii="Times New Roman" w:hAnsi="Times New Roman" w:cs="Times New Roman"/>
+              </w:rPr>
+            </w:pPr>
+            <w:r>
+              <w:rPr>
+                <w:rFonts w:ascii="Times New Roman" w:hAnsi="Times New Roman" w:cs="Times New Roman"/>
+              </w:rPr>
+              <w:t>2</w:t>
+            </w:r>
+          </w:p>
+          <w:p>
+            <w:pPr>
+              <w:rPr>
+                <w:rFonts w:ascii="Times New Roman" w:hAnsi="Times New Roman" w:cs="Times New Roman"/>
+              </w:rPr>
+            </w:pPr>
+            <w:r>
+              <w:rPr>
+                <w:rFonts w:ascii="Times New Roman" w:hAnsi="Times New Roman" w:cs="Times New Roman"/>
+              </w:rPr>
+              <w:t>3</w:t>
+            </w:r>
+          </w:p>
+          <w:p>
+            <w:pPr>
+              <w:rPr>
+                <w:rFonts w:ascii="Times New Roman" w:hAnsi="Times New Roman" w:cs="Times New Roman"/>
+              </w:rPr>
+            </w:pPr>
+            <w:r>
+              <w:rPr>
+                <w:rFonts w:ascii="Times New Roman" w:hAnsi="Times New Roman" w:cs="Times New Roman"/>
+              </w:rPr>
+              <w:t>2</w:t>
+            </w:r>
+          </w:p>
         </w:tc>
         <w:tc>
           <w:tcPr>
@@ -910,11 +1500,89 @@
               <w:t>6/2</w:t>
             </w:r>
           </w:p>
+          <w:p>
+            <w:pPr>
+              <w:rPr>
+                <w:rFonts w:ascii="Times New Roman" w:hAnsi="Times New Roman" w:cs="Times New Roman"/>
+              </w:rPr>
+            </w:pPr>
+            <w:r>
+              <w:rPr>
+                <w:rFonts w:ascii="Times New Roman" w:hAnsi="Times New Roman" w:cs="Times New Roman"/>
+              </w:rPr>
+              <w:t>6/2</w:t>
+            </w:r>
+          </w:p>
+          <w:p>
+            <w:pPr>
+              <w:rPr>
+                <w:rFonts w:ascii="Times New Roman" w:hAnsi="Times New Roman" w:cs="Times New Roman"/>
+              </w:rPr>
+            </w:pPr>
+            <w:r>
+              <w:rPr>
+                <w:rFonts w:ascii="Times New Roman" w:hAnsi="Times New Roman" w:cs="Times New Roman"/>
+              </w:rPr>
+              <w:t>6/4</w:t>
+            </w:r>
+          </w:p>
+          <w:p>
+            <w:pPr>
+              <w:rPr>
+                <w:rFonts w:ascii="Times New Roman" w:hAnsi="Times New Roman" w:cs="Times New Roman"/>
+              </w:rPr>
+            </w:pPr>
+            <w:r>
+              <w:rPr>
+                <w:rFonts w:ascii="Times New Roman" w:hAnsi="Times New Roman" w:cs="Times New Roman"/>
+              </w:rPr>
+              <w:t>6/7</w:t>
+            </w:r>
+          </w:p>
         </w:tc>
         <w:tc>
           <w:tcPr>
             <w:tcW w:w="1350" w:type="dxa"/>
           </w:tcPr>
+          <w:p>
+            <w:pPr>
+              <w:rPr>
+                <w:rFonts w:ascii="Times New Roman" w:hAnsi="Times New Roman" w:cs="Times New Roman"/>
+              </w:rPr>
+            </w:pPr>
+            <w:r>
+              <w:rPr>
+                <w:rFonts w:ascii="Times New Roman" w:hAnsi="Times New Roman" w:cs="Times New Roman"/>
+              </w:rPr>
+              <w:t>6/8</w:t>
+            </w:r>
+          </w:p>
+          <w:p>
+            <w:pPr>
+              <w:rPr>
+                <w:rFonts w:ascii="Times New Roman" w:hAnsi="Times New Roman" w:cs="Times New Roman"/>
+              </w:rPr>
+            </w:pPr>
+            <w:r>
+              <w:rPr>
+                <w:rFonts w:ascii="Times New Roman" w:hAnsi="Times New Roman" w:cs="Times New Roman"/>
+              </w:rPr>
+              <w:t>6/3</w:t>
+            </w:r>
+          </w:p>
+          <w:p>
+            <w:pPr>
+              <w:rPr>
+                <w:rFonts w:ascii="Times New Roman" w:hAnsi="Times New Roman" w:cs="Times New Roman"/>
+              </w:rPr>
+            </w:pPr>
+            <w:r>
+              <w:rPr>
+                <w:rFonts w:ascii="Times New Roman" w:hAnsi="Times New Roman" w:cs="Times New Roman"/>
+              </w:rPr>
+              <w:t>6/6</w:t>
+            </w:r>
+          </w:p>
           <w:p>
             <w:pPr>
               <w:rPr>
@@ -966,6 +1634,67 @@
               <w:t>Project Design</w:t>
             </w:r>
           </w:p>
+          <w:p>
+            <w:pPr>
+              <w:pStyle w:val="ListParagraph"/>
+              <w:numPr>
+                <w:ilvl w:val="0"/>
+                <w:numId w:val="7"/>
+              </w:numPr>
+              <w:rPr>
+                <w:rFonts w:ascii="Times New Roman" w:hAnsi="Times New Roman" w:cs="Times New Roman"/>
+              </w:rPr>
+            </w:pPr>
+            <w:r>
+              <w:rPr>
+                <w:rFonts w:ascii="Times New Roman" w:hAnsi="Times New Roman" w:cs="Times New Roman"/>
+              </w:rPr>
+              <w:t>Analysis</w:t>
+            </w:r>
+          </w:p>
+          <w:p>
+            <w:pPr>
+              <w:pStyle w:val="ListParagraph"/>
+              <w:numPr>
+                <w:ilvl w:val="0"/>
+                <w:numId w:val="7"/>
+              </w:numPr>
+              <w:rPr>
+                <w:rFonts w:ascii="Times New Roman" w:hAnsi="Times New Roman" w:cs="Times New Roman"/>
+              </w:rPr>
+            </w:pPr>
+            <w:r>
+              <w:rPr>
+                <w:rFonts w:ascii="Times New Roman" w:hAnsi="Times New Roman" w:cs="Times New Roman"/>
+              </w:rPr>
+              <w:t>Self-review and writing</w:t>
+            </w:r>
+          </w:p>
+          <w:p>
+            <w:pPr>
+              <w:pStyle w:val="ListParagraph"/>
+              <w:numPr>
+                <w:ilvl w:val="0"/>
+                <w:numId w:val="7"/>
+              </w:numPr>
+              <w:rPr>
+                <w:rFonts w:ascii="Times New Roman" w:hAnsi="Times New Roman" w:cs="Times New Roman"/>
+              </w:rPr>
+            </w:pPr>
+            <w:r>
+              <w:rPr>
+                <w:rFonts w:ascii="Times New Roman" w:hAnsi="Times New Roman" w:cs="Times New Roman"/>
+              </w:rPr>
+              <w:t>Review and revision</w:t>
+            </w:r>
+          </w:p>
+          <w:p>
+            <w:pPr>
+              <w:rPr>
+                <w:rFonts w:ascii="Times New Roman" w:hAnsi="Times New Roman" w:cs="Times New Roman"/>
+              </w:rPr>
+            </w:pPr>
+          </w:p>
         </w:tc>
         <w:tc>
           <w:tcPr>
@@ -984,6 +1713,45 @@
               <w:t>7</w:t>
             </w:r>
           </w:p>
+          <w:p>
+            <w:pPr>
+              <w:rPr>
+                <w:rFonts w:ascii="Times New Roman" w:hAnsi="Times New Roman" w:cs="Times New Roman"/>
+              </w:rPr>
+            </w:pPr>
+            <w:r>
+              <w:rPr>
+                <w:rFonts w:ascii="Times New Roman" w:hAnsi="Times New Roman" w:cs="Times New Roman"/>
+              </w:rPr>
+              <w:t>2</w:t>
+            </w:r>
+          </w:p>
+          <w:p>
+            <w:pPr>
+              <w:rPr>
+                <w:rFonts w:ascii="Times New Roman" w:hAnsi="Times New Roman" w:cs="Times New Roman"/>
+              </w:rPr>
+            </w:pPr>
+            <w:r>
+              <w:rPr>
+                <w:rFonts w:ascii="Times New Roman" w:hAnsi="Times New Roman" w:cs="Times New Roman"/>
+              </w:rPr>
+              <w:t>3</w:t>
+            </w:r>
+          </w:p>
+          <w:p>
+            <w:pPr>
+              <w:rPr>
+                <w:rFonts w:ascii="Times New Roman" w:hAnsi="Times New Roman" w:cs="Times New Roman"/>
+              </w:rPr>
+            </w:pPr>
+            <w:r>
+              <w:rPr>
+                <w:rFonts w:ascii="Times New Roman" w:hAnsi="Times New Roman" w:cs="Times New Roman"/>
+              </w:rPr>
+              <w:t>2</w:t>
+            </w:r>
+          </w:p>
         </w:tc>
         <w:tc>
           <w:tcPr>
@@ -1002,11 +1770,89 @@
               <w:t>6/9</w:t>
             </w:r>
           </w:p>
+          <w:p>
+            <w:pPr>
+              <w:rPr>
+                <w:rFonts w:ascii="Times New Roman" w:hAnsi="Times New Roman" w:cs="Times New Roman"/>
+              </w:rPr>
+            </w:pPr>
+            <w:r>
+              <w:rPr>
+                <w:rFonts w:ascii="Times New Roman" w:hAnsi="Times New Roman" w:cs="Times New Roman"/>
+              </w:rPr>
+              <w:t>6/9</w:t>
+            </w:r>
+          </w:p>
+          <w:p>
+            <w:pPr>
+              <w:rPr>
+                <w:rFonts w:ascii="Times New Roman" w:hAnsi="Times New Roman" w:cs="Times New Roman"/>
+              </w:rPr>
+            </w:pPr>
+            <w:r>
+              <w:rPr>
+                <w:rFonts w:ascii="Times New Roman" w:hAnsi="Times New Roman" w:cs="Times New Roman"/>
+              </w:rPr>
+              <w:t>6/11</w:t>
+            </w:r>
+          </w:p>
+          <w:p>
+            <w:pPr>
+              <w:rPr>
+                <w:rFonts w:ascii="Times New Roman" w:hAnsi="Times New Roman" w:cs="Times New Roman"/>
+              </w:rPr>
+            </w:pPr>
+            <w:r>
+              <w:rPr>
+                <w:rFonts w:ascii="Times New Roman" w:hAnsi="Times New Roman" w:cs="Times New Roman"/>
+              </w:rPr>
+              <w:t>6/14</w:t>
+            </w:r>
+          </w:p>
         </w:tc>
         <w:tc>
           <w:tcPr>
             <w:tcW w:w="1350" w:type="dxa"/>
           </w:tcPr>
+          <w:p>
+            <w:pPr>
+              <w:rPr>
+                <w:rFonts w:ascii="Times New Roman" w:hAnsi="Times New Roman" w:cs="Times New Roman"/>
+              </w:rPr>
+            </w:pPr>
+            <w:r>
+              <w:rPr>
+                <w:rFonts w:ascii="Times New Roman" w:hAnsi="Times New Roman" w:cs="Times New Roman"/>
+              </w:rPr>
+              <w:t>6/15</w:t>
+            </w:r>
+          </w:p>
+          <w:p>
+            <w:pPr>
+              <w:rPr>
+                <w:rFonts w:ascii="Times New Roman" w:hAnsi="Times New Roman" w:cs="Times New Roman"/>
+              </w:rPr>
+            </w:pPr>
+            <w:r>
+              <w:rPr>
+                <w:rFonts w:ascii="Times New Roman" w:hAnsi="Times New Roman" w:cs="Times New Roman"/>
+              </w:rPr>
+              <w:t>6/10</w:t>
+            </w:r>
+          </w:p>
+          <w:p>
+            <w:pPr>
+              <w:rPr>
+                <w:rFonts w:ascii="Times New Roman" w:hAnsi="Times New Roman" w:cs="Times New Roman"/>
+              </w:rPr>
+            </w:pPr>
+            <w:r>
+              <w:rPr>
+                <w:rFonts w:ascii="Times New Roman" w:hAnsi="Times New Roman" w:cs="Times New Roman"/>
+              </w:rPr>
+              <w:t>6/13</w:t>
+            </w:r>
+          </w:p>
           <w:p>
             <w:pPr>
               <w:rPr>
@@ -1057,6 +1903,86 @@
               </w:rPr>
               <w:t>Project Test Plan</w:t>
             </w:r>
+            <w:r>
+              <w:rPr>
+                <w:rFonts w:ascii="Times New Roman" w:hAnsi="Times New Roman" w:cs="Times New Roman"/>
+              </w:rPr>
+              <w:t xml:space="preserve"> and </w:t>
+            </w:r>
+            <w:r>
+              <w:rPr>
+                <w:rFonts w:ascii="Times New Roman" w:hAnsi="Times New Roman" w:cs="Times New Roman"/>
+              </w:rPr>
+              <w:t>Project ICD</w:t>
+            </w:r>
+          </w:p>
+          <w:p>
+            <w:pPr>
+              <w:rPr>
+                <w:rFonts w:ascii="Times New Roman" w:hAnsi="Times New Roman" w:cs="Times New Roman"/>
+              </w:rPr>
+            </w:pPr>
+          </w:p>
+          <w:p>
+            <w:pPr>
+              <w:pStyle w:val="ListParagraph"/>
+              <w:numPr>
+                <w:ilvl w:val="0"/>
+                <w:numId w:val="8"/>
+              </w:numPr>
+              <w:rPr>
+                <w:rFonts w:ascii="Times New Roman" w:hAnsi="Times New Roman" w:cs="Times New Roman"/>
+              </w:rPr>
+            </w:pPr>
+            <w:r>
+              <w:rPr>
+                <w:rFonts w:ascii="Times New Roman" w:hAnsi="Times New Roman" w:cs="Times New Roman"/>
+              </w:rPr>
+              <w:t>Analysis</w:t>
+            </w:r>
+          </w:p>
+          <w:p>
+            <w:pPr>
+              <w:pStyle w:val="ListParagraph"/>
+              <w:numPr>
+                <w:ilvl w:val="0"/>
+                <w:numId w:val="8"/>
+              </w:numPr>
+              <w:rPr>
+                <w:rFonts w:ascii="Times New Roman" w:hAnsi="Times New Roman" w:cs="Times New Roman"/>
+              </w:rPr>
+            </w:pPr>
+            <w:r>
+              <w:rPr>
+                <w:rFonts w:ascii="Times New Roman" w:hAnsi="Times New Roman" w:cs="Times New Roman"/>
+              </w:rPr>
+              <w:t>Self-review and writing</w:t>
+            </w:r>
+          </w:p>
+          <w:p>
+            <w:pPr>
+              <w:pStyle w:val="ListParagraph"/>
+              <w:numPr>
+                <w:ilvl w:val="0"/>
+                <w:numId w:val="8"/>
+              </w:numPr>
+              <w:rPr>
+                <w:rFonts w:ascii="Times New Roman" w:hAnsi="Times New Roman" w:cs="Times New Roman"/>
+              </w:rPr>
+            </w:pPr>
+            <w:r>
+              <w:rPr>
+                <w:rFonts w:ascii="Times New Roman" w:hAnsi="Times New Roman" w:cs="Times New Roman"/>
+              </w:rPr>
+              <w:t>Review and revision</w:t>
+            </w:r>
+          </w:p>
+          <w:p>
+            <w:pPr>
+              <w:rPr>
+                <w:rFonts w:ascii="Times New Roman" w:hAnsi="Times New Roman" w:cs="Times New Roman"/>
+              </w:rPr>
+            </w:pPr>
           </w:p>
         </w:tc>
         <w:tc>
@@ -1076,6 +2002,52 @@
               <w:t>7</w:t>
             </w:r>
           </w:p>
+          <w:p>
+            <w:pPr>
+              <w:rPr>
+                <w:rFonts w:ascii="Times New Roman" w:hAnsi="Times New Roman" w:cs="Times New Roman"/>
+              </w:rPr>
+            </w:pPr>
+          </w:p>
+          <w:p>
+            <w:pPr>
+              <w:rPr>
+                <w:rFonts w:ascii="Times New Roman" w:hAnsi="Times New Roman" w:cs="Times New Roman"/>
+              </w:rPr>
+            </w:pPr>
+            <w:r>
+              <w:rPr>
+                <w:rFonts w:ascii="Times New Roman" w:hAnsi="Times New Roman" w:cs="Times New Roman"/>
+              </w:rPr>
+              <w:t>2</w:t>
+            </w:r>
+          </w:p>
+          <w:p>
+            <w:pPr>
+              <w:rPr>
+                <w:rFonts w:ascii="Times New Roman" w:hAnsi="Times New Roman" w:cs="Times New Roman"/>
+              </w:rPr>
+            </w:pPr>
+            <w:r>
+              <w:rPr>
+                <w:rFonts w:ascii="Times New Roman" w:hAnsi="Times New Roman" w:cs="Times New Roman"/>
+              </w:rPr>
+              <w:t>3</w:t>
+            </w:r>
+          </w:p>
+          <w:p>
+            <w:pPr>
+              <w:rPr>
+                <w:rFonts w:ascii="Times New Roman" w:hAnsi="Times New Roman" w:cs="Times New Roman"/>
+              </w:rPr>
+            </w:pPr>
+            <w:r>
+              <w:rPr>
+                <w:rFonts w:ascii="Times New Roman" w:hAnsi="Times New Roman" w:cs="Times New Roman"/>
+              </w:rPr>
+              <w:t>2</w:t>
+            </w:r>
+          </w:p>
         </w:tc>
         <w:tc>
           <w:tcPr>
@@ -1094,6 +2066,52 @@
               <w:t>6/16</w:t>
             </w:r>
           </w:p>
+          <w:p>
+            <w:pPr>
+              <w:rPr>
+                <w:rFonts w:ascii="Times New Roman" w:hAnsi="Times New Roman" w:cs="Times New Roman"/>
+              </w:rPr>
+            </w:pPr>
+          </w:p>
+          <w:p>
+            <w:pPr>
+              <w:rPr>
+                <w:rFonts w:ascii="Times New Roman" w:hAnsi="Times New Roman" w:cs="Times New Roman"/>
+              </w:rPr>
+            </w:pPr>
+            <w:r>
+              <w:rPr>
+                <w:rFonts w:ascii="Times New Roman" w:hAnsi="Times New Roman" w:cs="Times New Roman"/>
+              </w:rPr>
+              <w:t>6/16</w:t>
+            </w:r>
+          </w:p>
+          <w:p>
+            <w:pPr>
+              <w:rPr>
+                <w:rFonts w:ascii="Times New Roman" w:hAnsi="Times New Roman" w:cs="Times New Roman"/>
+              </w:rPr>
+            </w:pPr>
+            <w:r>
+              <w:rPr>
+                <w:rFonts w:ascii="Times New Roman" w:hAnsi="Times New Roman" w:cs="Times New Roman"/>
+              </w:rPr>
+              <w:t>6/18</w:t>
+            </w:r>
+          </w:p>
+          <w:p>
+            <w:pPr>
+              <w:rPr>
+                <w:rFonts w:ascii="Times New Roman" w:hAnsi="Times New Roman" w:cs="Times New Roman"/>
+              </w:rPr>
+            </w:pPr>
+            <w:r>
+              <w:rPr>
+                <w:rFonts w:ascii="Times New Roman" w:hAnsi="Times New Roman" w:cs="Times New Roman"/>
+              </w:rPr>
+              <w:t>6/21</w:t>
+            </w:r>
+          </w:p>
         </w:tc>
         <w:tc>
           <w:tcPr>
@@ -1111,6 +2129,59 @@
               </w:rPr>
               <w:t>6/22</w:t>
             </w:r>
+          </w:p>
+          <w:p>
+            <w:pPr>
+              <w:rPr>
+                <w:rFonts w:ascii="Times New Roman" w:hAnsi="Times New Roman" w:cs="Times New Roman"/>
+              </w:rPr>
+            </w:pPr>
+          </w:p>
+          <w:p>
+            <w:pPr>
+              <w:rPr>
+                <w:rFonts w:ascii="Times New Roman" w:hAnsi="Times New Roman" w:cs="Times New Roman"/>
+              </w:rPr>
+            </w:pPr>
+            <w:r>
+              <w:rPr>
+                <w:rFonts w:ascii="Times New Roman" w:hAnsi="Times New Roman" w:cs="Times New Roman"/>
+              </w:rPr>
+              <w:t>6/17</w:t>
+            </w:r>
+          </w:p>
+          <w:p>
+            <w:pPr>
+              <w:rPr>
+                <w:rFonts w:ascii="Times New Roman" w:hAnsi="Times New Roman" w:cs="Times New Roman"/>
+              </w:rPr>
+            </w:pPr>
+            <w:r>
+              <w:rPr>
+                <w:rFonts w:ascii="Times New Roman" w:hAnsi="Times New Roman" w:cs="Times New Roman"/>
+              </w:rPr>
+              <w:t>6/20</w:t>
+            </w:r>
+          </w:p>
+          <w:p>
+            <w:pPr>
+              <w:rPr>
+                <w:rFonts w:ascii="Times New Roman" w:hAnsi="Times New Roman" w:cs="Times New Roman"/>
+              </w:rPr>
+            </w:pPr>
+            <w:r>
+              <w:rPr>
+                <w:rFonts w:ascii="Times New Roman" w:hAnsi="Times New Roman" w:cs="Times New Roman"/>
+              </w:rPr>
+              <w:t>6/22</w:t>
+            </w:r>
+          </w:p>
+          <w:p>
+            <w:pPr>
+              <w:rPr>
+                <w:rFonts w:ascii="Times New Roman" w:hAnsi="Times New Roman" w:cs="Times New Roman"/>
+              </w:rPr>
+            </w:pPr>
           </w:p>
         </w:tc>
         <w:tc>
@@ -1147,8 +2218,43 @@
               <w:rPr>
                 <w:rFonts w:ascii="Times New Roman" w:hAnsi="Times New Roman" w:cs="Times New Roman"/>
               </w:rPr>
-              <w:lastRenderedPageBreak/>
-              <w:t>Project ICD</w:t>
+              <w:t>Implementation and Testing</w:t>
+            </w:r>
+          </w:p>
+          <w:p>
+            <w:pPr>
+              <w:pStyle w:val="ListParagraph"/>
+              <w:numPr>
+                <w:ilvl w:val="0"/>
+                <w:numId w:val="11"/>
+              </w:numPr>
+              <w:rPr>
+                <w:rFonts w:ascii="Times New Roman" w:hAnsi="Times New Roman" w:cs="Times New Roman"/>
+              </w:rPr>
+            </w:pPr>
+            <w:r>
+              <w:rPr>
+                <w:rFonts w:ascii="Times New Roman" w:hAnsi="Times New Roman" w:cs="Times New Roman"/>
+              </w:rPr>
+              <w:t>Sprint 1 – Basic Structure</w:t>
+            </w:r>
+          </w:p>
+          <w:p>
+            <w:pPr>
+              <w:pStyle w:val="ListParagraph"/>
+              <w:numPr>
+                <w:ilvl w:val="0"/>
+                <w:numId w:val="11"/>
+              </w:numPr>
+              <w:rPr>
+                <w:rFonts w:ascii="Times New Roman" w:hAnsi="Times New Roman" w:cs="Times New Roman"/>
+              </w:rPr>
+            </w:pPr>
+            <w:r>
+              <w:rPr>
+                <w:rFonts w:ascii="Times New Roman" w:hAnsi="Times New Roman" w:cs="Times New Roman"/>
+              </w:rPr>
+              <w:t xml:space="preserve">Sprint 2 – Feature </w:t>
             </w:r>
           </w:p>
         </w:tc>
@@ -1162,6 +2268,13 @@
                 <w:rFonts w:ascii="Times New Roman" w:hAnsi="Times New Roman" w:cs="Times New Roman"/>
               </w:rPr>
             </w:pPr>
+          </w:p>
+          <w:p>
+            <w:pPr>
+              <w:rPr>
+                <w:rFonts w:ascii="Times New Roman" w:hAnsi="Times New Roman" w:cs="Times New Roman"/>
+              </w:rPr>
+            </w:pPr>
             <w:r>
               <w:rPr>
                 <w:rFonts w:ascii="Times New Roman" w:hAnsi="Times New Roman" w:cs="Times New Roman"/>
@@ -1169,6 +2282,19 @@
               <w:t>7</w:t>
             </w:r>
           </w:p>
+          <w:p>
+            <w:pPr>
+              <w:rPr>
+                <w:rFonts w:ascii="Times New Roman" w:hAnsi="Times New Roman" w:cs="Times New Roman"/>
+              </w:rPr>
+            </w:pPr>
+            <w:r>
+              <w:rPr>
+                <w:rFonts w:ascii="Times New Roman" w:hAnsi="Times New Roman" w:cs="Times New Roman"/>
+              </w:rPr>
+              <w:t>7</w:t>
+            </w:r>
+          </w:p>
         </w:tc>
         <w:tc>
           <w:tcPr>
@@ -1180,11 +2306,31 @@
                 <w:rFonts w:ascii="Times New Roman" w:hAnsi="Times New Roman" w:cs="Times New Roman"/>
               </w:rPr>
             </w:pPr>
-            <w:r>
-              <w:rPr>
-                <w:rFonts w:ascii="Times New Roman" w:hAnsi="Times New Roman" w:cs="Times New Roman"/>
-              </w:rPr>
-              <w:t>6/16</w:t>
+          </w:p>
+          <w:p>
+            <w:pPr>
+              <w:rPr>
+                <w:rFonts w:ascii="Times New Roman" w:hAnsi="Times New Roman" w:cs="Times New Roman"/>
+              </w:rPr>
+            </w:pPr>
+            <w:r>
+              <w:rPr>
+                <w:rFonts w:ascii="Times New Roman" w:hAnsi="Times New Roman" w:cs="Times New Roman"/>
+              </w:rPr>
+              <w:t>6/23</w:t>
+            </w:r>
+          </w:p>
+          <w:p>
+            <w:pPr>
+              <w:rPr>
+                <w:rFonts w:ascii="Times New Roman" w:hAnsi="Times New Roman" w:cs="Times New Roman"/>
+              </w:rPr>
+            </w:pPr>
+            <w:r>
+              <w:rPr>
+                <w:rFonts w:ascii="Times New Roman" w:hAnsi="Times New Roman" w:cs="Times New Roman"/>
+              </w:rPr>
+              <w:t>6/30</w:t>
             </w:r>
           </w:p>
         </w:tc>
@@ -1198,11 +2344,31 @@
                 <w:rFonts w:ascii="Times New Roman" w:hAnsi="Times New Roman" w:cs="Times New Roman"/>
               </w:rPr>
             </w:pPr>
-            <w:r>
-              <w:rPr>
-                <w:rFonts w:ascii="Times New Roman" w:hAnsi="Times New Roman" w:cs="Times New Roman"/>
-              </w:rPr>
-              <w:t>6/22</w:t>
+          </w:p>
+          <w:p>
+            <w:pPr>
+              <w:rPr>
+                <w:rFonts w:ascii="Times New Roman" w:hAnsi="Times New Roman" w:cs="Times New Roman"/>
+              </w:rPr>
+            </w:pPr>
+            <w:r>
+              <w:rPr>
+                <w:rFonts w:ascii="Times New Roman" w:hAnsi="Times New Roman" w:cs="Times New Roman"/>
+              </w:rPr>
+              <w:t>6/29</w:t>
+            </w:r>
+          </w:p>
+          <w:p>
+            <w:pPr>
+              <w:rPr>
+                <w:rFonts w:ascii="Times New Roman" w:hAnsi="Times New Roman" w:cs="Times New Roman"/>
+              </w:rPr>
+            </w:pPr>
+            <w:r>
+              <w:rPr>
+                <w:rFonts w:ascii="Times New Roman" w:hAnsi="Times New Roman" w:cs="Times New Roman"/>
+              </w:rPr>
+              <w:t>7/6</w:t>
             </w:r>
           </w:p>
         </w:tc>
@@ -1240,7 +2406,61 @@
               <w:rPr>
                 <w:rFonts w:ascii="Times New Roman" w:hAnsi="Times New Roman" w:cs="Times New Roman"/>
               </w:rPr>
-              <w:t>Implementation and Testing</w:t>
+              <w:t>Final Deliveries (Code, Binaries, Test Data, and User Guide)</w:t>
+            </w:r>
+          </w:p>
+          <w:p>
+            <w:pPr>
+              <w:pStyle w:val="ListParagraph"/>
+              <w:numPr>
+                <w:ilvl w:val="0"/>
+                <w:numId w:val="10"/>
+              </w:numPr>
+              <w:rPr>
+                <w:rFonts w:ascii="Times New Roman" w:hAnsi="Times New Roman" w:cs="Times New Roman"/>
+              </w:rPr>
+            </w:pPr>
+            <w:r>
+              <w:rPr>
+                <w:rFonts w:ascii="Times New Roman" w:hAnsi="Times New Roman" w:cs="Times New Roman"/>
+              </w:rPr>
+              <w:t xml:space="preserve">Documentation </w:t>
+            </w:r>
+          </w:p>
+          <w:p>
+            <w:pPr>
+              <w:pStyle w:val="ListParagraph"/>
+              <w:numPr>
+                <w:ilvl w:val="0"/>
+                <w:numId w:val="10"/>
+              </w:numPr>
+              <w:rPr>
+                <w:rFonts w:ascii="Times New Roman" w:hAnsi="Times New Roman" w:cs="Times New Roman"/>
+              </w:rPr>
+            </w:pPr>
+            <w:r>
+              <w:rPr>
+                <w:rFonts w:ascii="Times New Roman" w:hAnsi="Times New Roman" w:cs="Times New Roman"/>
+              </w:rPr>
+              <w:t>Review</w:t>
+            </w:r>
+          </w:p>
+          <w:p>
+            <w:pPr>
+              <w:pStyle w:val="ListParagraph"/>
+              <w:numPr>
+                <w:ilvl w:val="0"/>
+                <w:numId w:val="10"/>
+              </w:numPr>
+              <w:rPr>
+                <w:rFonts w:ascii="Times New Roman" w:hAnsi="Times New Roman" w:cs="Times New Roman"/>
+              </w:rPr>
+            </w:pPr>
+            <w:r>
+              <w:rPr>
+                <w:rFonts w:ascii="Times New Roman" w:hAnsi="Times New Roman" w:cs="Times New Roman"/>
+              </w:rPr>
+              <w:t>Final Submission</w:t>
             </w:r>
           </w:p>
         </w:tc>
@@ -1254,6 +2474,58 @@
                 <w:rFonts w:ascii="Times New Roman" w:hAnsi="Times New Roman" w:cs="Times New Roman"/>
               </w:rPr>
             </w:pPr>
+            <w:r>
+              <w:rPr>
+                <w:rFonts w:ascii="Times New Roman" w:hAnsi="Times New Roman" w:cs="Times New Roman"/>
+              </w:rPr>
+              <w:t>7</w:t>
+            </w:r>
+          </w:p>
+          <w:p>
+            <w:pPr>
+              <w:rPr>
+                <w:rFonts w:ascii="Times New Roman" w:hAnsi="Times New Roman" w:cs="Times New Roman"/>
+              </w:rPr>
+            </w:pPr>
+          </w:p>
+          <w:p>
+            <w:pPr>
+              <w:rPr>
+                <w:rFonts w:ascii="Times New Roman" w:hAnsi="Times New Roman" w:cs="Times New Roman"/>
+              </w:rPr>
+            </w:pPr>
+            <w:r>
+              <w:rPr>
+                <w:rFonts w:ascii="Times New Roman" w:hAnsi="Times New Roman" w:cs="Times New Roman"/>
+              </w:rPr>
+              <w:t>2</w:t>
+            </w:r>
+          </w:p>
+          <w:p>
+            <w:pPr>
+              <w:rPr>
+                <w:rFonts w:ascii="Times New Roman" w:hAnsi="Times New Roman" w:cs="Times New Roman"/>
+              </w:rPr>
+            </w:pPr>
+            <w:r>
+              <w:rPr>
+                <w:rFonts w:ascii="Times New Roman" w:hAnsi="Times New Roman" w:cs="Times New Roman"/>
+              </w:rPr>
+              <w:t>3</w:t>
+            </w:r>
+          </w:p>
+          <w:p>
+            <w:pPr>
+              <w:rPr>
+                <w:rFonts w:ascii="Times New Roman" w:hAnsi="Times New Roman" w:cs="Times New Roman"/>
+              </w:rPr>
+            </w:pPr>
+            <w:r>
+              <w:rPr>
+                <w:rFonts w:ascii="Times New Roman" w:hAnsi="Times New Roman" w:cs="Times New Roman"/>
+              </w:rPr>
+              <w:t>2</w:t>
+            </w:r>
           </w:p>
         </w:tc>
         <w:tc>
@@ -1266,6 +2538,58 @@
                 <w:rFonts w:ascii="Times New Roman" w:hAnsi="Times New Roman" w:cs="Times New Roman"/>
               </w:rPr>
             </w:pPr>
+            <w:r>
+              <w:rPr>
+                <w:rFonts w:ascii="Times New Roman" w:hAnsi="Times New Roman" w:cs="Times New Roman"/>
+              </w:rPr>
+              <w:t>7/7</w:t>
+            </w:r>
+          </w:p>
+          <w:p>
+            <w:pPr>
+              <w:rPr>
+                <w:rFonts w:ascii="Times New Roman" w:hAnsi="Times New Roman" w:cs="Times New Roman"/>
+              </w:rPr>
+            </w:pPr>
+          </w:p>
+          <w:p>
+            <w:pPr>
+              <w:rPr>
+                <w:rFonts w:ascii="Times New Roman" w:hAnsi="Times New Roman" w:cs="Times New Roman"/>
+              </w:rPr>
+            </w:pPr>
+            <w:r>
+              <w:rPr>
+                <w:rFonts w:ascii="Times New Roman" w:hAnsi="Times New Roman" w:cs="Times New Roman"/>
+              </w:rPr>
+              <w:t>7/7</w:t>
+            </w:r>
+          </w:p>
+          <w:p>
+            <w:pPr>
+              <w:rPr>
+                <w:rFonts w:ascii="Times New Roman" w:hAnsi="Times New Roman" w:cs="Times New Roman"/>
+              </w:rPr>
+            </w:pPr>
+            <w:r>
+              <w:rPr>
+                <w:rFonts w:ascii="Times New Roman" w:hAnsi="Times New Roman" w:cs="Times New Roman"/>
+              </w:rPr>
+              <w:t>7/9</w:t>
+            </w:r>
+          </w:p>
+          <w:p>
+            <w:pPr>
+              <w:rPr>
+                <w:rFonts w:ascii="Times New Roman" w:hAnsi="Times New Roman" w:cs="Times New Roman"/>
+              </w:rPr>
+            </w:pPr>
+            <w:r>
+              <w:rPr>
+                <w:rFonts w:ascii="Times New Roman" w:hAnsi="Times New Roman" w:cs="Times New Roman"/>
+              </w:rPr>
+              <w:t>7/12</w:t>
+            </w:r>
           </w:p>
         </w:tc>
         <w:tc>
@@ -1278,6 +2602,58 @@
                 <w:rFonts w:ascii="Times New Roman" w:hAnsi="Times New Roman" w:cs="Times New Roman"/>
               </w:rPr>
             </w:pPr>
+            <w:r>
+              <w:rPr>
+                <w:rFonts w:ascii="Times New Roman" w:hAnsi="Times New Roman" w:cs="Times New Roman"/>
+              </w:rPr>
+              <w:t>7/13</w:t>
+            </w:r>
+          </w:p>
+          <w:p>
+            <w:pPr>
+              <w:rPr>
+                <w:rFonts w:ascii="Times New Roman" w:hAnsi="Times New Roman" w:cs="Times New Roman"/>
+              </w:rPr>
+            </w:pPr>
+          </w:p>
+          <w:p>
+            <w:pPr>
+              <w:rPr>
+                <w:rFonts w:ascii="Times New Roman" w:hAnsi="Times New Roman" w:cs="Times New Roman"/>
+              </w:rPr>
+            </w:pPr>
+            <w:r>
+              <w:rPr>
+                <w:rFonts w:ascii="Times New Roman" w:hAnsi="Times New Roman" w:cs="Times New Roman"/>
+              </w:rPr>
+              <w:t>7/8</w:t>
+            </w:r>
+          </w:p>
+          <w:p>
+            <w:pPr>
+              <w:rPr>
+                <w:rFonts w:ascii="Times New Roman" w:hAnsi="Times New Roman" w:cs="Times New Roman"/>
+              </w:rPr>
+            </w:pPr>
+            <w:r>
+              <w:rPr>
+                <w:rFonts w:ascii="Times New Roman" w:hAnsi="Times New Roman" w:cs="Times New Roman"/>
+              </w:rPr>
+              <w:t>7/11</w:t>
+            </w:r>
+          </w:p>
+          <w:p>
+            <w:pPr>
+              <w:rPr>
+                <w:rFonts w:ascii="Times New Roman" w:hAnsi="Times New Roman" w:cs="Times New Roman"/>
+              </w:rPr>
+            </w:pPr>
+            <w:r>
+              <w:rPr>
+                <w:rFonts w:ascii="Times New Roman" w:hAnsi="Times New Roman" w:cs="Times New Roman"/>
+              </w:rPr>
+              <w:t>7/13</w:t>
+            </w:r>
           </w:p>
         </w:tc>
         <w:tc>
@@ -1290,74 +2666,12 @@
                 <w:rFonts w:ascii="Times New Roman" w:hAnsi="Times New Roman" w:cs="Times New Roman"/>
               </w:rPr>
             </w:pPr>
-          </w:p>
-        </w:tc>
-      </w:tr>
-      <w:tr>
-        <w:tc>
-          <w:tcPr>
-            <w:tcW w:w="4045" w:type="dxa"/>
-          </w:tcPr>
-          <w:p>
-            <w:pPr>
-              <w:rPr>
-                <w:rFonts w:ascii="Times New Roman" w:hAnsi="Times New Roman" w:cs="Times New Roman"/>
-              </w:rPr>
-            </w:pPr>
-            <w:r>
-              <w:rPr>
-                <w:rFonts w:ascii="Times New Roman" w:hAnsi="Times New Roman" w:cs="Times New Roman"/>
-              </w:rPr>
-              <w:t>Final Deliveries (Code, Binaries, Test Data, and User Guide)</w:t>
-            </w:r>
-          </w:p>
-        </w:tc>
-        <w:tc>
-          <w:tcPr>
-            <w:tcW w:w="1170" w:type="dxa"/>
-          </w:tcPr>
-          <w:p>
-            <w:pPr>
-              <w:rPr>
-                <w:rFonts w:ascii="Times New Roman" w:hAnsi="Times New Roman" w:cs="Times New Roman"/>
-              </w:rPr>
-            </w:pPr>
-          </w:p>
-        </w:tc>
-        <w:tc>
-          <w:tcPr>
-            <w:tcW w:w="1440" w:type="dxa"/>
-          </w:tcPr>
-          <w:p>
-            <w:pPr>
-              <w:rPr>
-                <w:rFonts w:ascii="Times New Roman" w:hAnsi="Times New Roman" w:cs="Times New Roman"/>
-              </w:rPr>
-            </w:pPr>
-          </w:p>
-        </w:tc>
-        <w:tc>
-          <w:tcPr>
-            <w:tcW w:w="1350" w:type="dxa"/>
-          </w:tcPr>
-          <w:p>
-            <w:pPr>
-              <w:rPr>
-                <w:rFonts w:ascii="Times New Roman" w:hAnsi="Times New Roman" w:cs="Times New Roman"/>
-              </w:rPr>
-            </w:pPr>
-          </w:p>
-        </w:tc>
-        <w:tc>
-          <w:tcPr>
-            <w:tcW w:w="1345" w:type="dxa"/>
-          </w:tcPr>
-          <w:p>
-            <w:pPr>
-              <w:rPr>
-                <w:rFonts w:ascii="Times New Roman" w:hAnsi="Times New Roman" w:cs="Times New Roman"/>
-              </w:rPr>
-            </w:pPr>
+            <w:r>
+              <w:rPr>
+                <w:rFonts w:ascii="Times New Roman" w:hAnsi="Times New Roman" w:cs="Times New Roman"/>
+              </w:rPr>
+              <w:t>Sean, Summer, Keith</w:t>
+            </w:r>
           </w:p>
         </w:tc>
       </w:tr>
@@ -1582,6 +2896,124 @@
                 <w:rFonts w:ascii="Times New Roman" w:hAnsi="Times New Roman" w:cs="Times New Roman"/>
               </w:rPr>
               <w:t>Added personal dev environment specs, application software and dependency modules, and general schedule estimates</w:t>
+            </w:r>
+          </w:p>
+        </w:tc>
+      </w:tr>
+      <w:tr>
+        <w:tc>
+          <w:tcPr>
+            <w:tcW w:w="1255" w:type="dxa"/>
+          </w:tcPr>
+          <w:p>
+            <w:pPr>
+              <w:jc w:val="center"/>
+              <w:rPr>
+                <w:rFonts w:ascii="Times New Roman" w:hAnsi="Times New Roman" w:cs="Times New Roman"/>
+              </w:rPr>
+            </w:pPr>
+            <w:r>
+              <w:rPr>
+                <w:rFonts w:ascii="Times New Roman" w:hAnsi="Times New Roman" w:cs="Times New Roman"/>
+              </w:rPr>
+              <w:t>6/1</w:t>
+            </w:r>
+          </w:p>
+        </w:tc>
+        <w:tc>
+          <w:tcPr>
+            <w:tcW w:w="1260" w:type="dxa"/>
+          </w:tcPr>
+          <w:p>
+            <w:pPr>
+              <w:jc w:val="center"/>
+              <w:rPr>
+                <w:rFonts w:ascii="Times New Roman" w:hAnsi="Times New Roman" w:cs="Times New Roman"/>
+              </w:rPr>
+            </w:pPr>
+            <w:r>
+              <w:rPr>
+                <w:rFonts w:ascii="Times New Roman" w:hAnsi="Times New Roman" w:cs="Times New Roman"/>
+              </w:rPr>
+              <w:t>Keith</w:t>
+            </w:r>
+          </w:p>
+        </w:tc>
+        <w:tc>
+          <w:tcPr>
+            <w:tcW w:w="6835" w:type="dxa"/>
+          </w:tcPr>
+          <w:p>
+            <w:pPr>
+              <w:jc w:val="center"/>
+              <w:rPr>
+                <w:rFonts w:ascii="Times New Roman" w:hAnsi="Times New Roman" w:cs="Times New Roman"/>
+              </w:rPr>
+            </w:pPr>
+            <w:r>
+              <w:rPr>
+                <w:rFonts w:ascii="Times New Roman" w:hAnsi="Times New Roman" w:cs="Times New Roman"/>
+              </w:rPr>
+              <w:t>Added Production environment hardware and database specs</w:t>
+            </w:r>
+          </w:p>
+        </w:tc>
+      </w:tr>
+      <w:tr>
+        <w:tc>
+          <w:tcPr>
+            <w:tcW w:w="1255" w:type="dxa"/>
+          </w:tcPr>
+          <w:p>
+            <w:pPr>
+              <w:jc w:val="center"/>
+              <w:rPr>
+                <w:rFonts w:ascii="Times New Roman" w:hAnsi="Times New Roman" w:cs="Times New Roman"/>
+              </w:rPr>
+            </w:pPr>
+            <w:r>
+              <w:rPr>
+                <w:rFonts w:ascii="Times New Roman" w:hAnsi="Times New Roman" w:cs="Times New Roman"/>
+              </w:rPr>
+              <w:t>6/1</w:t>
+            </w:r>
+          </w:p>
+        </w:tc>
+        <w:tc>
+          <w:tcPr>
+            <w:tcW w:w="1260" w:type="dxa"/>
+          </w:tcPr>
+          <w:p>
+            <w:pPr>
+              <w:jc w:val="center"/>
+              <w:rPr>
+                <w:rFonts w:ascii="Times New Roman" w:hAnsi="Times New Roman" w:cs="Times New Roman"/>
+              </w:rPr>
+            </w:pPr>
+            <w:r>
+              <w:rPr>
+                <w:rFonts w:ascii="Times New Roman" w:hAnsi="Times New Roman" w:cs="Times New Roman"/>
+              </w:rPr>
+              <w:t>All</w:t>
+            </w:r>
+          </w:p>
+        </w:tc>
+        <w:tc>
+          <w:tcPr>
+            <w:tcW w:w="6835" w:type="dxa"/>
+          </w:tcPr>
+          <w:p>
+            <w:pPr>
+              <w:jc w:val="center"/>
+              <w:rPr>
+                <w:rFonts w:ascii="Times New Roman" w:hAnsi="Times New Roman" w:cs="Times New Roman"/>
+              </w:rPr>
+            </w:pPr>
+            <w:r>
+              <w:rPr>
+                <w:rFonts w:ascii="Times New Roman" w:hAnsi="Times New Roman" w:cs="Times New Roman"/>
+              </w:rPr>
+              <w:t xml:space="preserve">Breakout plan details over zoom and final revision </w:t>
             </w:r>
           </w:p>
         </w:tc>
@@ -1713,8 +3145,952 @@
       </w:rPr>
     </w:lvl>
   </w:abstractNum>
+  <w:abstractNum w:abstractNumId="1" w15:restartNumberingAfterBreak="0">
+    <w:nsid w:val="124D49B1"/>
+    <w:multiLevelType w:val="hybridMultilevel"/>
+    <w:tmpl w:val="C63EAD46"/>
+    <w:lvl w:ilvl="0" w:tplc="04090019">
+      <w:start w:val="1"/>
+      <w:numFmt w:val="lowerLetter"/>
+      <w:lvlText w:val="%1."/>
+      <w:lvlJc w:val="left"/>
+      <w:pPr>
+        <w:ind w:left="720" w:hanging="360"/>
+      </w:pPr>
+      <w:rPr>
+        <w:rFonts w:hint="default"/>
+      </w:rPr>
+    </w:lvl>
+    <w:lvl w:ilvl="1" w:tplc="04090019" w:tentative="1">
+      <w:start w:val="1"/>
+      <w:numFmt w:val="lowerLetter"/>
+      <w:lvlText w:val="%2."/>
+      <w:lvlJc w:val="left"/>
+      <w:pPr>
+        <w:ind w:left="1440" w:hanging="360"/>
+      </w:pPr>
+    </w:lvl>
+    <w:lvl w:ilvl="2" w:tplc="0409001B" w:tentative="1">
+      <w:start w:val="1"/>
+      <w:numFmt w:val="lowerRoman"/>
+      <w:lvlText w:val="%3."/>
+      <w:lvlJc w:val="right"/>
+      <w:pPr>
+        <w:ind w:left="2160" w:hanging="180"/>
+      </w:pPr>
+    </w:lvl>
+    <w:lvl w:ilvl="3" w:tplc="0409000F" w:tentative="1">
+      <w:start w:val="1"/>
+      <w:numFmt w:val="decimal"/>
+      <w:lvlText w:val="%4."/>
+      <w:lvlJc w:val="left"/>
+      <w:pPr>
+        <w:ind w:left="2880" w:hanging="360"/>
+      </w:pPr>
+    </w:lvl>
+    <w:lvl w:ilvl="4" w:tplc="04090019" w:tentative="1">
+      <w:start w:val="1"/>
+      <w:numFmt w:val="lowerLetter"/>
+      <w:lvlText w:val="%5."/>
+      <w:lvlJc w:val="left"/>
+      <w:pPr>
+        <w:ind w:left="3600" w:hanging="360"/>
+      </w:pPr>
+    </w:lvl>
+    <w:lvl w:ilvl="5" w:tplc="0409001B" w:tentative="1">
+      <w:start w:val="1"/>
+      <w:numFmt w:val="lowerRoman"/>
+      <w:lvlText w:val="%6."/>
+      <w:lvlJc w:val="right"/>
+      <w:pPr>
+        <w:ind w:left="4320" w:hanging="180"/>
+      </w:pPr>
+    </w:lvl>
+    <w:lvl w:ilvl="6" w:tplc="0409000F" w:tentative="1">
+      <w:start w:val="1"/>
+      <w:numFmt w:val="decimal"/>
+      <w:lvlText w:val="%7."/>
+      <w:lvlJc w:val="left"/>
+      <w:pPr>
+        <w:ind w:left="5040" w:hanging="360"/>
+      </w:pPr>
+    </w:lvl>
+    <w:lvl w:ilvl="7" w:tplc="04090019" w:tentative="1">
+      <w:start w:val="1"/>
+      <w:numFmt w:val="lowerLetter"/>
+      <w:lvlText w:val="%8."/>
+      <w:lvlJc w:val="left"/>
+      <w:pPr>
+        <w:ind w:left="5760" w:hanging="360"/>
+      </w:pPr>
+    </w:lvl>
+    <w:lvl w:ilvl="8" w:tplc="0409001B" w:tentative="1">
+      <w:start w:val="1"/>
+      <w:numFmt w:val="lowerRoman"/>
+      <w:lvlText w:val="%9."/>
+      <w:lvlJc w:val="right"/>
+      <w:pPr>
+        <w:ind w:left="6480" w:hanging="180"/>
+      </w:pPr>
+    </w:lvl>
+  </w:abstractNum>
+  <w:abstractNum w:abstractNumId="2" w15:restartNumberingAfterBreak="0">
+    <w:nsid w:val="14D55F89"/>
+    <w:multiLevelType w:val="hybridMultilevel"/>
+    <w:tmpl w:val="F4028330"/>
+    <w:lvl w:ilvl="0" w:tplc="F0FC88C2">
+      <w:start w:val="1"/>
+      <w:numFmt w:val="lowerLetter"/>
+      <w:lvlText w:val="%1."/>
+      <w:lvlJc w:val="left"/>
+      <w:pPr>
+        <w:ind w:left="1080" w:hanging="360"/>
+      </w:pPr>
+      <w:rPr>
+        <w:rFonts w:hint="default"/>
+      </w:rPr>
+    </w:lvl>
+    <w:lvl w:ilvl="1" w:tplc="04090019" w:tentative="1">
+      <w:start w:val="1"/>
+      <w:numFmt w:val="lowerLetter"/>
+      <w:lvlText w:val="%2."/>
+      <w:lvlJc w:val="left"/>
+      <w:pPr>
+        <w:ind w:left="1800" w:hanging="360"/>
+      </w:pPr>
+    </w:lvl>
+    <w:lvl w:ilvl="2" w:tplc="0409001B" w:tentative="1">
+      <w:start w:val="1"/>
+      <w:numFmt w:val="lowerRoman"/>
+      <w:lvlText w:val="%3."/>
+      <w:lvlJc w:val="right"/>
+      <w:pPr>
+        <w:ind w:left="2520" w:hanging="180"/>
+      </w:pPr>
+    </w:lvl>
+    <w:lvl w:ilvl="3" w:tplc="0409000F" w:tentative="1">
+      <w:start w:val="1"/>
+      <w:numFmt w:val="decimal"/>
+      <w:lvlText w:val="%4."/>
+      <w:lvlJc w:val="left"/>
+      <w:pPr>
+        <w:ind w:left="3240" w:hanging="360"/>
+      </w:pPr>
+    </w:lvl>
+    <w:lvl w:ilvl="4" w:tplc="04090019" w:tentative="1">
+      <w:start w:val="1"/>
+      <w:numFmt w:val="lowerLetter"/>
+      <w:lvlText w:val="%5."/>
+      <w:lvlJc w:val="left"/>
+      <w:pPr>
+        <w:ind w:left="3960" w:hanging="360"/>
+      </w:pPr>
+    </w:lvl>
+    <w:lvl w:ilvl="5" w:tplc="0409001B" w:tentative="1">
+      <w:start w:val="1"/>
+      <w:numFmt w:val="lowerRoman"/>
+      <w:lvlText w:val="%6."/>
+      <w:lvlJc w:val="right"/>
+      <w:pPr>
+        <w:ind w:left="4680" w:hanging="180"/>
+      </w:pPr>
+    </w:lvl>
+    <w:lvl w:ilvl="6" w:tplc="0409000F" w:tentative="1">
+      <w:start w:val="1"/>
+      <w:numFmt w:val="decimal"/>
+      <w:lvlText w:val="%7."/>
+      <w:lvlJc w:val="left"/>
+      <w:pPr>
+        <w:ind w:left="5400" w:hanging="360"/>
+      </w:pPr>
+    </w:lvl>
+    <w:lvl w:ilvl="7" w:tplc="04090019" w:tentative="1">
+      <w:start w:val="1"/>
+      <w:numFmt w:val="lowerLetter"/>
+      <w:lvlText w:val="%8."/>
+      <w:lvlJc w:val="left"/>
+      <w:pPr>
+        <w:ind w:left="6120" w:hanging="360"/>
+      </w:pPr>
+    </w:lvl>
+    <w:lvl w:ilvl="8" w:tplc="0409001B" w:tentative="1">
+      <w:start w:val="1"/>
+      <w:numFmt w:val="lowerRoman"/>
+      <w:lvlText w:val="%9."/>
+      <w:lvlJc w:val="right"/>
+      <w:pPr>
+        <w:ind w:left="6840" w:hanging="180"/>
+      </w:pPr>
+    </w:lvl>
+  </w:abstractNum>
+  <w:abstractNum w:abstractNumId="3" w15:restartNumberingAfterBreak="0">
+    <w:nsid w:val="165D27F4"/>
+    <w:multiLevelType w:val="hybridMultilevel"/>
+    <w:tmpl w:val="A3C8C132"/>
+    <w:lvl w:ilvl="0" w:tplc="04090019">
+      <w:start w:val="1"/>
+      <w:numFmt w:val="lowerLetter"/>
+      <w:lvlText w:val="%1."/>
+      <w:lvlJc w:val="left"/>
+      <w:pPr>
+        <w:ind w:left="720" w:hanging="360"/>
+      </w:pPr>
+      <w:rPr>
+        <w:rFonts w:hint="default"/>
+      </w:rPr>
+    </w:lvl>
+    <w:lvl w:ilvl="1" w:tplc="04090019" w:tentative="1">
+      <w:start w:val="1"/>
+      <w:numFmt w:val="lowerLetter"/>
+      <w:lvlText w:val="%2."/>
+      <w:lvlJc w:val="left"/>
+      <w:pPr>
+        <w:ind w:left="1440" w:hanging="360"/>
+      </w:pPr>
+    </w:lvl>
+    <w:lvl w:ilvl="2" w:tplc="0409001B" w:tentative="1">
+      <w:start w:val="1"/>
+      <w:numFmt w:val="lowerRoman"/>
+      <w:lvlText w:val="%3."/>
+      <w:lvlJc w:val="right"/>
+      <w:pPr>
+        <w:ind w:left="2160" w:hanging="180"/>
+      </w:pPr>
+    </w:lvl>
+    <w:lvl w:ilvl="3" w:tplc="0409000F" w:tentative="1">
+      <w:start w:val="1"/>
+      <w:numFmt w:val="decimal"/>
+      <w:lvlText w:val="%4."/>
+      <w:lvlJc w:val="left"/>
+      <w:pPr>
+        <w:ind w:left="2880" w:hanging="360"/>
+      </w:pPr>
+    </w:lvl>
+    <w:lvl w:ilvl="4" w:tplc="04090019" w:tentative="1">
+      <w:start w:val="1"/>
+      <w:numFmt w:val="lowerLetter"/>
+      <w:lvlText w:val="%5."/>
+      <w:lvlJc w:val="left"/>
+      <w:pPr>
+        <w:ind w:left="3600" w:hanging="360"/>
+      </w:pPr>
+    </w:lvl>
+    <w:lvl w:ilvl="5" w:tplc="0409001B" w:tentative="1">
+      <w:start w:val="1"/>
+      <w:numFmt w:val="lowerRoman"/>
+      <w:lvlText w:val="%6."/>
+      <w:lvlJc w:val="right"/>
+      <w:pPr>
+        <w:ind w:left="4320" w:hanging="180"/>
+      </w:pPr>
+    </w:lvl>
+    <w:lvl w:ilvl="6" w:tplc="0409000F" w:tentative="1">
+      <w:start w:val="1"/>
+      <w:numFmt w:val="decimal"/>
+      <w:lvlText w:val="%7."/>
+      <w:lvlJc w:val="left"/>
+      <w:pPr>
+        <w:ind w:left="5040" w:hanging="360"/>
+      </w:pPr>
+    </w:lvl>
+    <w:lvl w:ilvl="7" w:tplc="04090019" w:tentative="1">
+      <w:start w:val="1"/>
+      <w:numFmt w:val="lowerLetter"/>
+      <w:lvlText w:val="%8."/>
+      <w:lvlJc w:val="left"/>
+      <w:pPr>
+        <w:ind w:left="5760" w:hanging="360"/>
+      </w:pPr>
+    </w:lvl>
+    <w:lvl w:ilvl="8" w:tplc="0409001B" w:tentative="1">
+      <w:start w:val="1"/>
+      <w:numFmt w:val="lowerRoman"/>
+      <w:lvlText w:val="%9."/>
+      <w:lvlJc w:val="right"/>
+      <w:pPr>
+        <w:ind w:left="6480" w:hanging="180"/>
+      </w:pPr>
+    </w:lvl>
+  </w:abstractNum>
+  <w:abstractNum w:abstractNumId="4" w15:restartNumberingAfterBreak="0">
+    <w:nsid w:val="329C442D"/>
+    <w:multiLevelType w:val="hybridMultilevel"/>
+    <w:tmpl w:val="F4028330"/>
+    <w:lvl w:ilvl="0" w:tplc="F0FC88C2">
+      <w:start w:val="1"/>
+      <w:numFmt w:val="lowerLetter"/>
+      <w:lvlText w:val="%1."/>
+      <w:lvlJc w:val="left"/>
+      <w:pPr>
+        <w:ind w:left="1080" w:hanging="360"/>
+      </w:pPr>
+      <w:rPr>
+        <w:rFonts w:hint="default"/>
+      </w:rPr>
+    </w:lvl>
+    <w:lvl w:ilvl="1" w:tplc="04090019" w:tentative="1">
+      <w:start w:val="1"/>
+      <w:numFmt w:val="lowerLetter"/>
+      <w:lvlText w:val="%2."/>
+      <w:lvlJc w:val="left"/>
+      <w:pPr>
+        <w:ind w:left="1800" w:hanging="360"/>
+      </w:pPr>
+    </w:lvl>
+    <w:lvl w:ilvl="2" w:tplc="0409001B" w:tentative="1">
+      <w:start w:val="1"/>
+      <w:numFmt w:val="lowerRoman"/>
+      <w:lvlText w:val="%3."/>
+      <w:lvlJc w:val="right"/>
+      <w:pPr>
+        <w:ind w:left="2520" w:hanging="180"/>
+      </w:pPr>
+    </w:lvl>
+    <w:lvl w:ilvl="3" w:tplc="0409000F" w:tentative="1">
+      <w:start w:val="1"/>
+      <w:numFmt w:val="decimal"/>
+      <w:lvlText w:val="%4."/>
+      <w:lvlJc w:val="left"/>
+      <w:pPr>
+        <w:ind w:left="3240" w:hanging="360"/>
+      </w:pPr>
+    </w:lvl>
+    <w:lvl w:ilvl="4" w:tplc="04090019" w:tentative="1">
+      <w:start w:val="1"/>
+      <w:numFmt w:val="lowerLetter"/>
+      <w:lvlText w:val="%5."/>
+      <w:lvlJc w:val="left"/>
+      <w:pPr>
+        <w:ind w:left="3960" w:hanging="360"/>
+      </w:pPr>
+    </w:lvl>
+    <w:lvl w:ilvl="5" w:tplc="0409001B" w:tentative="1">
+      <w:start w:val="1"/>
+      <w:numFmt w:val="lowerRoman"/>
+      <w:lvlText w:val="%6."/>
+      <w:lvlJc w:val="right"/>
+      <w:pPr>
+        <w:ind w:left="4680" w:hanging="180"/>
+      </w:pPr>
+    </w:lvl>
+    <w:lvl w:ilvl="6" w:tplc="0409000F" w:tentative="1">
+      <w:start w:val="1"/>
+      <w:numFmt w:val="decimal"/>
+      <w:lvlText w:val="%7."/>
+      <w:lvlJc w:val="left"/>
+      <w:pPr>
+        <w:ind w:left="5400" w:hanging="360"/>
+      </w:pPr>
+    </w:lvl>
+    <w:lvl w:ilvl="7" w:tplc="04090019" w:tentative="1">
+      <w:start w:val="1"/>
+      <w:numFmt w:val="lowerLetter"/>
+      <w:lvlText w:val="%8."/>
+      <w:lvlJc w:val="left"/>
+      <w:pPr>
+        <w:ind w:left="6120" w:hanging="360"/>
+      </w:pPr>
+    </w:lvl>
+    <w:lvl w:ilvl="8" w:tplc="0409001B" w:tentative="1">
+      <w:start w:val="1"/>
+      <w:numFmt w:val="lowerRoman"/>
+      <w:lvlText w:val="%9."/>
+      <w:lvlJc w:val="right"/>
+      <w:pPr>
+        <w:ind w:left="6840" w:hanging="180"/>
+      </w:pPr>
+    </w:lvl>
+  </w:abstractNum>
+  <w:abstractNum w:abstractNumId="5" w15:restartNumberingAfterBreak="0">
+    <w:nsid w:val="454E0BD3"/>
+    <w:multiLevelType w:val="hybridMultilevel"/>
+    <w:tmpl w:val="F4028330"/>
+    <w:lvl w:ilvl="0" w:tplc="F0FC88C2">
+      <w:start w:val="1"/>
+      <w:numFmt w:val="lowerLetter"/>
+      <w:lvlText w:val="%1."/>
+      <w:lvlJc w:val="left"/>
+      <w:pPr>
+        <w:ind w:left="1080" w:hanging="360"/>
+      </w:pPr>
+      <w:rPr>
+        <w:rFonts w:hint="default"/>
+      </w:rPr>
+    </w:lvl>
+    <w:lvl w:ilvl="1" w:tplc="04090019" w:tentative="1">
+      <w:start w:val="1"/>
+      <w:numFmt w:val="lowerLetter"/>
+      <w:lvlText w:val="%2."/>
+      <w:lvlJc w:val="left"/>
+      <w:pPr>
+        <w:ind w:left="1800" w:hanging="360"/>
+      </w:pPr>
+    </w:lvl>
+    <w:lvl w:ilvl="2" w:tplc="0409001B" w:tentative="1">
+      <w:start w:val="1"/>
+      <w:numFmt w:val="lowerRoman"/>
+      <w:lvlText w:val="%3."/>
+      <w:lvlJc w:val="right"/>
+      <w:pPr>
+        <w:ind w:left="2520" w:hanging="180"/>
+      </w:pPr>
+    </w:lvl>
+    <w:lvl w:ilvl="3" w:tplc="0409000F" w:tentative="1">
+      <w:start w:val="1"/>
+      <w:numFmt w:val="decimal"/>
+      <w:lvlText w:val="%4."/>
+      <w:lvlJc w:val="left"/>
+      <w:pPr>
+        <w:ind w:left="3240" w:hanging="360"/>
+      </w:pPr>
+    </w:lvl>
+    <w:lvl w:ilvl="4" w:tplc="04090019" w:tentative="1">
+      <w:start w:val="1"/>
+      <w:numFmt w:val="lowerLetter"/>
+      <w:lvlText w:val="%5."/>
+      <w:lvlJc w:val="left"/>
+      <w:pPr>
+        <w:ind w:left="3960" w:hanging="360"/>
+      </w:pPr>
+    </w:lvl>
+    <w:lvl w:ilvl="5" w:tplc="0409001B" w:tentative="1">
+      <w:start w:val="1"/>
+      <w:numFmt w:val="lowerRoman"/>
+      <w:lvlText w:val="%6."/>
+      <w:lvlJc w:val="right"/>
+      <w:pPr>
+        <w:ind w:left="4680" w:hanging="180"/>
+      </w:pPr>
+    </w:lvl>
+    <w:lvl w:ilvl="6" w:tplc="0409000F" w:tentative="1">
+      <w:start w:val="1"/>
+      <w:numFmt w:val="decimal"/>
+      <w:lvlText w:val="%7."/>
+      <w:lvlJc w:val="left"/>
+      <w:pPr>
+        <w:ind w:left="5400" w:hanging="360"/>
+      </w:pPr>
+    </w:lvl>
+    <w:lvl w:ilvl="7" w:tplc="04090019" w:tentative="1">
+      <w:start w:val="1"/>
+      <w:numFmt w:val="lowerLetter"/>
+      <w:lvlText w:val="%8."/>
+      <w:lvlJc w:val="left"/>
+      <w:pPr>
+        <w:ind w:left="6120" w:hanging="360"/>
+      </w:pPr>
+    </w:lvl>
+    <w:lvl w:ilvl="8" w:tplc="0409001B" w:tentative="1">
+      <w:start w:val="1"/>
+      <w:numFmt w:val="lowerRoman"/>
+      <w:lvlText w:val="%9."/>
+      <w:lvlJc w:val="right"/>
+      <w:pPr>
+        <w:ind w:left="6840" w:hanging="180"/>
+      </w:pPr>
+    </w:lvl>
+  </w:abstractNum>
+  <w:abstractNum w:abstractNumId="6" w15:restartNumberingAfterBreak="0">
+    <w:nsid w:val="499E6F0A"/>
+    <w:multiLevelType w:val="hybridMultilevel"/>
+    <w:tmpl w:val="42AC1982"/>
+    <w:lvl w:ilvl="0" w:tplc="04090001">
+      <w:start w:val="1"/>
+      <w:numFmt w:val="bullet"/>
+      <w:lvlText w:val=""/>
+      <w:lvlJc w:val="left"/>
+      <w:pPr>
+        <w:ind w:left="720" w:hanging="360"/>
+      </w:pPr>
+      <w:rPr>
+        <w:rFonts w:ascii="Symbol" w:hAnsi="Symbol" w:hint="default"/>
+      </w:rPr>
+    </w:lvl>
+    <w:lvl w:ilvl="1" w:tplc="04090003">
+      <w:start w:val="1"/>
+      <w:numFmt w:val="bullet"/>
+      <w:lvlText w:val="o"/>
+      <w:lvlJc w:val="left"/>
+      <w:pPr>
+        <w:ind w:left="1440" w:hanging="360"/>
+      </w:pPr>
+      <w:rPr>
+        <w:rFonts w:ascii="Courier New" w:hAnsi="Courier New" w:cs="Courier New" w:hint="default"/>
+      </w:rPr>
+    </w:lvl>
+    <w:lvl w:ilvl="2" w:tplc="04090005">
+      <w:start w:val="1"/>
+      <w:numFmt w:val="bullet"/>
+      <w:lvlText w:val=""/>
+      <w:lvlJc w:val="left"/>
+      <w:pPr>
+        <w:ind w:left="2160" w:hanging="360"/>
+      </w:pPr>
+      <w:rPr>
+        <w:rFonts w:ascii="Wingdings" w:hAnsi="Wingdings" w:hint="default"/>
+      </w:rPr>
+    </w:lvl>
+    <w:lvl w:ilvl="3" w:tplc="04090001" w:tentative="1">
+      <w:start w:val="1"/>
+      <w:numFmt w:val="bullet"/>
+      <w:lvlText w:val=""/>
+      <w:lvlJc w:val="left"/>
+      <w:pPr>
+        <w:ind w:left="2880" w:hanging="360"/>
+      </w:pPr>
+      <w:rPr>
+        <w:rFonts w:ascii="Symbol" w:hAnsi="Symbol" w:hint="default"/>
+      </w:rPr>
+    </w:lvl>
+    <w:lvl w:ilvl="4" w:tplc="04090003" w:tentative="1">
+      <w:start w:val="1"/>
+      <w:numFmt w:val="bullet"/>
+      <w:lvlText w:val="o"/>
+      <w:lvlJc w:val="left"/>
+      <w:pPr>
+        <w:ind w:left="3600" w:hanging="360"/>
+      </w:pPr>
+      <w:rPr>
+        <w:rFonts w:ascii="Courier New" w:hAnsi="Courier New" w:cs="Courier New" w:hint="default"/>
+      </w:rPr>
+    </w:lvl>
+    <w:lvl w:ilvl="5" w:tplc="04090005" w:tentative="1">
+      <w:start w:val="1"/>
+      <w:numFmt w:val="bullet"/>
+      <w:lvlText w:val=""/>
+      <w:lvlJc w:val="left"/>
+      <w:pPr>
+        <w:ind w:left="4320" w:hanging="360"/>
+      </w:pPr>
+      <w:rPr>
+        <w:rFonts w:ascii="Wingdings" w:hAnsi="Wingdings" w:hint="default"/>
+      </w:rPr>
+    </w:lvl>
+    <w:lvl w:ilvl="6" w:tplc="04090001" w:tentative="1">
+      <w:start w:val="1"/>
+      <w:numFmt w:val="bullet"/>
+      <w:lvlText w:val=""/>
+      <w:lvlJc w:val="left"/>
+      <w:pPr>
+        <w:ind w:left="5040" w:hanging="360"/>
+      </w:pPr>
+      <w:rPr>
+        <w:rFonts w:ascii="Symbol" w:hAnsi="Symbol" w:hint="default"/>
+      </w:rPr>
+    </w:lvl>
+    <w:lvl w:ilvl="7" w:tplc="04090003" w:tentative="1">
+      <w:start w:val="1"/>
+      <w:numFmt w:val="bullet"/>
+      <w:lvlText w:val="o"/>
+      <w:lvlJc w:val="left"/>
+      <w:pPr>
+        <w:ind w:left="5760" w:hanging="360"/>
+      </w:pPr>
+      <w:rPr>
+        <w:rFonts w:ascii="Courier New" w:hAnsi="Courier New" w:cs="Courier New" w:hint="default"/>
+      </w:rPr>
+    </w:lvl>
+    <w:lvl w:ilvl="8" w:tplc="04090005" w:tentative="1">
+      <w:start w:val="1"/>
+      <w:numFmt w:val="bullet"/>
+      <w:lvlText w:val=""/>
+      <w:lvlJc w:val="left"/>
+      <w:pPr>
+        <w:ind w:left="6480" w:hanging="360"/>
+      </w:pPr>
+      <w:rPr>
+        <w:rFonts w:ascii="Wingdings" w:hAnsi="Wingdings" w:hint="default"/>
+      </w:rPr>
+    </w:lvl>
+  </w:abstractNum>
+  <w:abstractNum w:abstractNumId="7" w15:restartNumberingAfterBreak="0">
+    <w:nsid w:val="50800A7D"/>
+    <w:multiLevelType w:val="hybridMultilevel"/>
+    <w:tmpl w:val="F4028330"/>
+    <w:lvl w:ilvl="0" w:tplc="F0FC88C2">
+      <w:start w:val="1"/>
+      <w:numFmt w:val="lowerLetter"/>
+      <w:lvlText w:val="%1."/>
+      <w:lvlJc w:val="left"/>
+      <w:pPr>
+        <w:ind w:left="1080" w:hanging="360"/>
+      </w:pPr>
+      <w:rPr>
+        <w:rFonts w:hint="default"/>
+      </w:rPr>
+    </w:lvl>
+    <w:lvl w:ilvl="1" w:tplc="04090019" w:tentative="1">
+      <w:start w:val="1"/>
+      <w:numFmt w:val="lowerLetter"/>
+      <w:lvlText w:val="%2."/>
+      <w:lvlJc w:val="left"/>
+      <w:pPr>
+        <w:ind w:left="1800" w:hanging="360"/>
+      </w:pPr>
+    </w:lvl>
+    <w:lvl w:ilvl="2" w:tplc="0409001B" w:tentative="1">
+      <w:start w:val="1"/>
+      <w:numFmt w:val="lowerRoman"/>
+      <w:lvlText w:val="%3."/>
+      <w:lvlJc w:val="right"/>
+      <w:pPr>
+        <w:ind w:left="2520" w:hanging="180"/>
+      </w:pPr>
+    </w:lvl>
+    <w:lvl w:ilvl="3" w:tplc="0409000F" w:tentative="1">
+      <w:start w:val="1"/>
+      <w:numFmt w:val="decimal"/>
+      <w:lvlText w:val="%4."/>
+      <w:lvlJc w:val="left"/>
+      <w:pPr>
+        <w:ind w:left="3240" w:hanging="360"/>
+      </w:pPr>
+    </w:lvl>
+    <w:lvl w:ilvl="4" w:tplc="04090019" w:tentative="1">
+      <w:start w:val="1"/>
+      <w:numFmt w:val="lowerLetter"/>
+      <w:lvlText w:val="%5."/>
+      <w:lvlJc w:val="left"/>
+      <w:pPr>
+        <w:ind w:left="3960" w:hanging="360"/>
+      </w:pPr>
+    </w:lvl>
+    <w:lvl w:ilvl="5" w:tplc="0409001B" w:tentative="1">
+      <w:start w:val="1"/>
+      <w:numFmt w:val="lowerRoman"/>
+      <w:lvlText w:val="%6."/>
+      <w:lvlJc w:val="right"/>
+      <w:pPr>
+        <w:ind w:left="4680" w:hanging="180"/>
+      </w:pPr>
+    </w:lvl>
+    <w:lvl w:ilvl="6" w:tplc="0409000F" w:tentative="1">
+      <w:start w:val="1"/>
+      <w:numFmt w:val="decimal"/>
+      <w:lvlText w:val="%7."/>
+      <w:lvlJc w:val="left"/>
+      <w:pPr>
+        <w:ind w:left="5400" w:hanging="360"/>
+      </w:pPr>
+    </w:lvl>
+    <w:lvl w:ilvl="7" w:tplc="04090019" w:tentative="1">
+      <w:start w:val="1"/>
+      <w:numFmt w:val="lowerLetter"/>
+      <w:lvlText w:val="%8."/>
+      <w:lvlJc w:val="left"/>
+      <w:pPr>
+        <w:ind w:left="6120" w:hanging="360"/>
+      </w:pPr>
+    </w:lvl>
+    <w:lvl w:ilvl="8" w:tplc="0409001B" w:tentative="1">
+      <w:start w:val="1"/>
+      <w:numFmt w:val="lowerRoman"/>
+      <w:lvlText w:val="%9."/>
+      <w:lvlJc w:val="right"/>
+      <w:pPr>
+        <w:ind w:left="6840" w:hanging="180"/>
+      </w:pPr>
+    </w:lvl>
+  </w:abstractNum>
+  <w:abstractNum w:abstractNumId="8" w15:restartNumberingAfterBreak="0">
+    <w:nsid w:val="6A83759D"/>
+    <w:multiLevelType w:val="hybridMultilevel"/>
+    <w:tmpl w:val="3B360ACE"/>
+    <w:lvl w:ilvl="0" w:tplc="04090019">
+      <w:start w:val="1"/>
+      <w:numFmt w:val="lowerLetter"/>
+      <w:lvlText w:val="%1."/>
+      <w:lvlJc w:val="left"/>
+      <w:pPr>
+        <w:ind w:left="720" w:hanging="360"/>
+      </w:pPr>
+      <w:rPr>
+        <w:rFonts w:hint="default"/>
+      </w:rPr>
+    </w:lvl>
+    <w:lvl w:ilvl="1" w:tplc="04090019" w:tentative="1">
+      <w:start w:val="1"/>
+      <w:numFmt w:val="lowerLetter"/>
+      <w:lvlText w:val="%2."/>
+      <w:lvlJc w:val="left"/>
+      <w:pPr>
+        <w:ind w:left="1440" w:hanging="360"/>
+      </w:pPr>
+    </w:lvl>
+    <w:lvl w:ilvl="2" w:tplc="0409001B" w:tentative="1">
+      <w:start w:val="1"/>
+      <w:numFmt w:val="lowerRoman"/>
+      <w:lvlText w:val="%3."/>
+      <w:lvlJc w:val="right"/>
+      <w:pPr>
+        <w:ind w:left="2160" w:hanging="180"/>
+      </w:pPr>
+    </w:lvl>
+    <w:lvl w:ilvl="3" w:tplc="0409000F" w:tentative="1">
+      <w:start w:val="1"/>
+      <w:numFmt w:val="decimal"/>
+      <w:lvlText w:val="%4."/>
+      <w:lvlJc w:val="left"/>
+      <w:pPr>
+        <w:ind w:left="2880" w:hanging="360"/>
+      </w:pPr>
+    </w:lvl>
+    <w:lvl w:ilvl="4" w:tplc="04090019" w:tentative="1">
+      <w:start w:val="1"/>
+      <w:numFmt w:val="lowerLetter"/>
+      <w:lvlText w:val="%5."/>
+      <w:lvlJc w:val="left"/>
+      <w:pPr>
+        <w:ind w:left="3600" w:hanging="360"/>
+      </w:pPr>
+    </w:lvl>
+    <w:lvl w:ilvl="5" w:tplc="0409001B" w:tentative="1">
+      <w:start w:val="1"/>
+      <w:numFmt w:val="lowerRoman"/>
+      <w:lvlText w:val="%6."/>
+      <w:lvlJc w:val="right"/>
+      <w:pPr>
+        <w:ind w:left="4320" w:hanging="180"/>
+      </w:pPr>
+    </w:lvl>
+    <w:lvl w:ilvl="6" w:tplc="0409000F" w:tentative="1">
+      <w:start w:val="1"/>
+      <w:numFmt w:val="decimal"/>
+      <w:lvlText w:val="%7."/>
+      <w:lvlJc w:val="left"/>
+      <w:pPr>
+        <w:ind w:left="5040" w:hanging="360"/>
+      </w:pPr>
+    </w:lvl>
+    <w:lvl w:ilvl="7" w:tplc="04090019" w:tentative="1">
+      <w:start w:val="1"/>
+      <w:numFmt w:val="lowerLetter"/>
+      <w:lvlText w:val="%8."/>
+      <w:lvlJc w:val="left"/>
+      <w:pPr>
+        <w:ind w:left="5760" w:hanging="360"/>
+      </w:pPr>
+    </w:lvl>
+    <w:lvl w:ilvl="8" w:tplc="0409001B" w:tentative="1">
+      <w:start w:val="1"/>
+      <w:numFmt w:val="lowerRoman"/>
+      <w:lvlText w:val="%9."/>
+      <w:lvlJc w:val="right"/>
+      <w:pPr>
+        <w:ind w:left="6480" w:hanging="180"/>
+      </w:pPr>
+    </w:lvl>
+  </w:abstractNum>
+  <w:abstractNum w:abstractNumId="9" w15:restartNumberingAfterBreak="0">
+    <w:nsid w:val="744B2CCF"/>
+    <w:multiLevelType w:val="hybridMultilevel"/>
+    <w:tmpl w:val="F4028330"/>
+    <w:lvl w:ilvl="0" w:tplc="F0FC88C2">
+      <w:start w:val="1"/>
+      <w:numFmt w:val="lowerLetter"/>
+      <w:lvlText w:val="%1."/>
+      <w:lvlJc w:val="left"/>
+      <w:pPr>
+        <w:ind w:left="1080" w:hanging="360"/>
+      </w:pPr>
+      <w:rPr>
+        <w:rFonts w:hint="default"/>
+      </w:rPr>
+    </w:lvl>
+    <w:lvl w:ilvl="1" w:tplc="04090019" w:tentative="1">
+      <w:start w:val="1"/>
+      <w:numFmt w:val="lowerLetter"/>
+      <w:lvlText w:val="%2."/>
+      <w:lvlJc w:val="left"/>
+      <w:pPr>
+        <w:ind w:left="1800" w:hanging="360"/>
+      </w:pPr>
+    </w:lvl>
+    <w:lvl w:ilvl="2" w:tplc="0409001B" w:tentative="1">
+      <w:start w:val="1"/>
+      <w:numFmt w:val="lowerRoman"/>
+      <w:lvlText w:val="%3."/>
+      <w:lvlJc w:val="right"/>
+      <w:pPr>
+        <w:ind w:left="2520" w:hanging="180"/>
+      </w:pPr>
+    </w:lvl>
+    <w:lvl w:ilvl="3" w:tplc="0409000F" w:tentative="1">
+      <w:start w:val="1"/>
+      <w:numFmt w:val="decimal"/>
+      <w:lvlText w:val="%4."/>
+      <w:lvlJc w:val="left"/>
+      <w:pPr>
+        <w:ind w:left="3240" w:hanging="360"/>
+      </w:pPr>
+    </w:lvl>
+    <w:lvl w:ilvl="4" w:tplc="04090019" w:tentative="1">
+      <w:start w:val="1"/>
+      <w:numFmt w:val="lowerLetter"/>
+      <w:lvlText w:val="%5."/>
+      <w:lvlJc w:val="left"/>
+      <w:pPr>
+        <w:ind w:left="3960" w:hanging="360"/>
+      </w:pPr>
+    </w:lvl>
+    <w:lvl w:ilvl="5" w:tplc="0409001B" w:tentative="1">
+      <w:start w:val="1"/>
+      <w:numFmt w:val="lowerRoman"/>
+      <w:lvlText w:val="%6."/>
+      <w:lvlJc w:val="right"/>
+      <w:pPr>
+        <w:ind w:left="4680" w:hanging="180"/>
+      </w:pPr>
+    </w:lvl>
+    <w:lvl w:ilvl="6" w:tplc="0409000F" w:tentative="1">
+      <w:start w:val="1"/>
+      <w:numFmt w:val="decimal"/>
+      <w:lvlText w:val="%7."/>
+      <w:lvlJc w:val="left"/>
+      <w:pPr>
+        <w:ind w:left="5400" w:hanging="360"/>
+      </w:pPr>
+    </w:lvl>
+    <w:lvl w:ilvl="7" w:tplc="04090019" w:tentative="1">
+      <w:start w:val="1"/>
+      <w:numFmt w:val="lowerLetter"/>
+      <w:lvlText w:val="%8."/>
+      <w:lvlJc w:val="left"/>
+      <w:pPr>
+        <w:ind w:left="6120" w:hanging="360"/>
+      </w:pPr>
+    </w:lvl>
+    <w:lvl w:ilvl="8" w:tplc="0409001B" w:tentative="1">
+      <w:start w:val="1"/>
+      <w:numFmt w:val="lowerRoman"/>
+      <w:lvlText w:val="%9."/>
+      <w:lvlJc w:val="right"/>
+      <w:pPr>
+        <w:ind w:left="6840" w:hanging="180"/>
+      </w:pPr>
+    </w:lvl>
+  </w:abstractNum>
+  <w:abstractNum w:abstractNumId="10" w15:restartNumberingAfterBreak="0">
+    <w:nsid w:val="7AC0712E"/>
+    <w:multiLevelType w:val="hybridMultilevel"/>
+    <w:tmpl w:val="F140D72C"/>
+    <w:lvl w:ilvl="0" w:tplc="04090019">
+      <w:start w:val="1"/>
+      <w:numFmt w:val="lowerLetter"/>
+      <w:lvlText w:val="%1."/>
+      <w:lvlJc w:val="left"/>
+      <w:pPr>
+        <w:ind w:left="720" w:hanging="360"/>
+      </w:pPr>
+      <w:rPr>
+        <w:rFonts w:hint="default"/>
+      </w:rPr>
+    </w:lvl>
+    <w:lvl w:ilvl="1" w:tplc="04090019" w:tentative="1">
+      <w:start w:val="1"/>
+      <w:numFmt w:val="lowerLetter"/>
+      <w:lvlText w:val="%2."/>
+      <w:lvlJc w:val="left"/>
+      <w:pPr>
+        <w:ind w:left="1440" w:hanging="360"/>
+      </w:pPr>
+    </w:lvl>
+    <w:lvl w:ilvl="2" w:tplc="0409001B" w:tentative="1">
+      <w:start w:val="1"/>
+      <w:numFmt w:val="lowerRoman"/>
+      <w:lvlText w:val="%3."/>
+      <w:lvlJc w:val="right"/>
+      <w:pPr>
+        <w:ind w:left="2160" w:hanging="180"/>
+      </w:pPr>
+    </w:lvl>
+    <w:lvl w:ilvl="3" w:tplc="0409000F" w:tentative="1">
+      <w:start w:val="1"/>
+      <w:numFmt w:val="decimal"/>
+      <w:lvlText w:val="%4."/>
+      <w:lvlJc w:val="left"/>
+      <w:pPr>
+        <w:ind w:left="2880" w:hanging="360"/>
+      </w:pPr>
+    </w:lvl>
+    <w:lvl w:ilvl="4" w:tplc="04090019" w:tentative="1">
+      <w:start w:val="1"/>
+      <w:numFmt w:val="lowerLetter"/>
+      <w:lvlText w:val="%5."/>
+      <w:lvlJc w:val="left"/>
+      <w:pPr>
+        <w:ind w:left="3600" w:hanging="360"/>
+      </w:pPr>
+    </w:lvl>
+    <w:lvl w:ilvl="5" w:tplc="0409001B" w:tentative="1">
+      <w:start w:val="1"/>
+      <w:numFmt w:val="lowerRoman"/>
+      <w:lvlText w:val="%6."/>
+      <w:lvlJc w:val="right"/>
+      <w:pPr>
+        <w:ind w:left="4320" w:hanging="180"/>
+      </w:pPr>
+    </w:lvl>
+    <w:lvl w:ilvl="6" w:tplc="0409000F" w:tentative="1">
+      <w:start w:val="1"/>
+      <w:numFmt w:val="decimal"/>
+      <w:lvlText w:val="%7."/>
+      <w:lvlJc w:val="left"/>
+      <w:pPr>
+        <w:ind w:left="5040" w:hanging="360"/>
+      </w:pPr>
+    </w:lvl>
+    <w:lvl w:ilvl="7" w:tplc="04090019" w:tentative="1">
+      <w:start w:val="1"/>
+      <w:numFmt w:val="lowerLetter"/>
+      <w:lvlText w:val="%8."/>
+      <w:lvlJc w:val="left"/>
+      <w:pPr>
+        <w:ind w:left="5760" w:hanging="360"/>
+      </w:pPr>
+    </w:lvl>
+    <w:lvl w:ilvl="8" w:tplc="0409001B" w:tentative="1">
+      <w:start w:val="1"/>
+      <w:numFmt w:val="lowerRoman"/>
+      <w:lvlText w:val="%9."/>
+      <w:lvlJc w:val="right"/>
+      <w:pPr>
+        <w:ind w:left="6480" w:hanging="180"/>
+      </w:pPr>
+    </w:lvl>
+  </w:abstractNum>
   <w:num w:numId="1">
     <w:abstractNumId w:val="0"/>
+  </w:num>
+  <w:num w:numId="2">
+    <w:abstractNumId w:val="6"/>
+  </w:num>
+  <w:num w:numId="3">
+    <w:abstractNumId w:val="10"/>
+  </w:num>
+  <w:num w:numId="4">
+    <w:abstractNumId w:val="8"/>
+  </w:num>
+  <w:num w:numId="5">
+    <w:abstractNumId w:val="9"/>
+  </w:num>
+  <w:num w:numId="6">
+    <w:abstractNumId w:val="7"/>
+  </w:num>
+  <w:num w:numId="7">
+    <w:abstractNumId w:val="2"/>
+  </w:num>
+  <w:num w:numId="8">
+    <w:abstractNumId w:val="5"/>
+  </w:num>
+  <w:num w:numId="9">
+    <w:abstractNumId w:val="4"/>
+  </w:num>
+  <w:num w:numId="10">
+    <w:abstractNumId w:val="3"/>
+  </w:num>
+  <w:num w:numId="11">
+    <w:abstractNumId w:val="1"/>
   </w:num>
 </w:numbering>
 </file>

</xml_diff>